<commit_message>
personal development report update
</commit_message>
<xml_diff>
--- a/Personal Development Report/Personal Development Report.docx
+++ b/Personal Development Report/Personal Development Report.docx
@@ -92,22 +92,31 @@
     <w:p>
       <w:pPr>
         <w:pStyle w:val="Contactgegevens"/>
+        <w:rPr>
+          <w:lang w:val="en-US"/>
+        </w:rPr>
       </w:pPr>
       <w:r>
+        <w:rPr>
+          <w:lang w:val="en-US"/>
+        </w:rPr>
         <w:t>Brent Schoenmakers</w:t>
       </w:r>
       <w:r>
         <w:rPr>
-          <w:lang w:bidi="nl-NL"/>
+          <w:lang w:val="en-US" w:bidi="nl-NL"/>
         </w:rPr>
         <w:t xml:space="preserve"> | </w:t>
       </w:r>
       <w:r>
+        <w:rPr>
+          <w:lang w:val="en-US"/>
+        </w:rPr>
         <w:t>2018-2019</w:t>
       </w:r>
       <w:r>
         <w:rPr>
-          <w:lang w:bidi="nl-NL"/>
+          <w:lang w:val="en-US" w:bidi="nl-NL"/>
         </w:rPr>
         <w:br w:type="page"/>
       </w:r>
@@ -115,9 +124,15 @@
     <w:p>
       <w:pPr>
         <w:pStyle w:val="Kop1"/>
-      </w:pPr>
-      <w:bookmarkStart w:id="0" w:name="_Toc523483084"/>
+        <w:rPr>
+          <w:lang w:val="en-US"/>
+        </w:rPr>
+      </w:pPr>
+      <w:bookmarkStart w:id="0" w:name="_Toc524002500"/>
       <w:r>
+        <w:rPr>
+          <w:lang w:val="en-US"/>
+        </w:rPr>
         <w:lastRenderedPageBreak/>
         <w:t>Summary</w:t>
       </w:r>
@@ -152,6 +167,10 @@
     <w:sdt>
       <w:sdtPr>
         <w:rPr>
+          <w:rFonts w:asciiTheme="minorHAnsi" w:eastAsiaTheme="minorHAnsi" w:hAnsiTheme="minorHAnsi" w:cstheme="minorBidi"/>
+          <w:color w:val="595959" w:themeColor="text1" w:themeTint="A6"/>
+          <w:sz w:val="22"/>
+          <w:szCs w:val="22"/>
           <w:lang w:val="nl-NL"/>
         </w:rPr>
         <w:id w:val="-394655386"/>
@@ -162,12 +181,8 @@
       </w:sdtPr>
       <w:sdtEndPr>
         <w:rPr>
-          <w:rFonts w:asciiTheme="minorHAnsi" w:eastAsiaTheme="minorHAnsi" w:hAnsiTheme="minorHAnsi" w:cstheme="minorBidi"/>
           <w:b/>
           <w:bCs/>
-          <w:color w:val="595959" w:themeColor="text1" w:themeTint="A6"/>
-          <w:sz w:val="22"/>
-          <w:szCs w:val="22"/>
         </w:rPr>
       </w:sdtEndPr>
       <w:sdtContent>
@@ -189,7 +204,10 @@
               <w:tab w:val="right" w:leader="dot" w:pos="8296"/>
             </w:tabs>
             <w:rPr>
+              <w:rFonts w:eastAsiaTheme="minorEastAsia"/>
               <w:noProof/>
+              <w:color w:val="auto"/>
+              <w:lang w:val="en-US"/>
             </w:rPr>
           </w:pPr>
           <w:r>
@@ -213,11 +231,12 @@
             </w:rPr>
             <w:fldChar w:fldCharType="separate"/>
           </w:r>
-          <w:hyperlink w:anchor="_Toc523483084" w:history="1">
+          <w:hyperlink w:anchor="_Toc524002500" w:history="1">
             <w:r>
               <w:rPr>
                 <w:rStyle w:val="Hyperlink"/>
                 <w:noProof/>
+                <w:lang w:val="en-US"/>
               </w:rPr>
               <w:t>Summary</w:t>
             </w:r>
@@ -240,7 +259,7 @@
                 <w:noProof/>
                 <w:webHidden/>
               </w:rPr>
-              <w:instrText xml:space="preserve"> PAGEREF _Toc523483084 \h </w:instrText>
+              <w:instrText xml:space="preserve"> PAGEREF _Toc524002500 \h </w:instrText>
             </w:r>
             <w:r>
               <w:rPr>
@@ -261,6 +280,150 @@
                 <w:webHidden/>
               </w:rPr>
               <w:t>1</w:t>
+            </w:r>
+            <w:r>
+              <w:rPr>
+                <w:noProof/>
+                <w:webHidden/>
+              </w:rPr>
+              <w:fldChar w:fldCharType="end"/>
+            </w:r>
+          </w:hyperlink>
+        </w:p>
+        <w:p>
+          <w:pPr>
+            <w:pStyle w:val="Inhopg1"/>
+            <w:tabs>
+              <w:tab w:val="right" w:leader="dot" w:pos="8296"/>
+            </w:tabs>
+            <w:rPr>
+              <w:rFonts w:eastAsiaTheme="minorEastAsia"/>
+              <w:noProof/>
+              <w:color w:val="auto"/>
+              <w:lang w:val="en-US"/>
+            </w:rPr>
+          </w:pPr>
+          <w:hyperlink w:anchor="_Toc524002501" w:history="1">
+            <w:r>
+              <w:rPr>
+                <w:rStyle w:val="Hyperlink"/>
+                <w:noProof/>
+                <w:lang w:val="en-US"/>
+              </w:rPr>
+              <w:t>Introduction</w:t>
+            </w:r>
+            <w:r>
+              <w:rPr>
+                <w:noProof/>
+                <w:webHidden/>
+              </w:rPr>
+              <w:tab/>
+            </w:r>
+            <w:r>
+              <w:rPr>
+                <w:noProof/>
+                <w:webHidden/>
+              </w:rPr>
+              <w:fldChar w:fldCharType="begin"/>
+            </w:r>
+            <w:r>
+              <w:rPr>
+                <w:noProof/>
+                <w:webHidden/>
+              </w:rPr>
+              <w:instrText xml:space="preserve"> PAGEREF _Toc524002501 \h </w:instrText>
+            </w:r>
+            <w:r>
+              <w:rPr>
+                <w:noProof/>
+                <w:webHidden/>
+              </w:rPr>
+            </w:r>
+            <w:r>
+              <w:rPr>
+                <w:noProof/>
+                <w:webHidden/>
+              </w:rPr>
+              <w:fldChar w:fldCharType="separate"/>
+            </w:r>
+            <w:r>
+              <w:rPr>
+                <w:noProof/>
+                <w:webHidden/>
+              </w:rPr>
+              <w:t>3</w:t>
+            </w:r>
+            <w:r>
+              <w:rPr>
+                <w:noProof/>
+                <w:webHidden/>
+              </w:rPr>
+              <w:fldChar w:fldCharType="end"/>
+            </w:r>
+          </w:hyperlink>
+        </w:p>
+        <w:p>
+          <w:pPr>
+            <w:pStyle w:val="Inhopg1"/>
+            <w:tabs>
+              <w:tab w:val="right" w:leader="dot" w:pos="8296"/>
+            </w:tabs>
+            <w:rPr>
+              <w:rFonts w:eastAsiaTheme="minorEastAsia"/>
+              <w:noProof/>
+              <w:color w:val="auto"/>
+              <w:lang w:val="en-US"/>
+            </w:rPr>
+          </w:pPr>
+          <w:hyperlink w:anchor="_Toc524002502" w:history="1">
+            <w:r>
+              <w:rPr>
+                <w:rStyle w:val="Hyperlink"/>
+                <w:noProof/>
+                <w:lang w:val="en-US"/>
+              </w:rPr>
+              <w:t>Learning objectives in Applied Data Science</w:t>
+            </w:r>
+            <w:r>
+              <w:rPr>
+                <w:noProof/>
+                <w:webHidden/>
+              </w:rPr>
+              <w:tab/>
+            </w:r>
+            <w:r>
+              <w:rPr>
+                <w:noProof/>
+                <w:webHidden/>
+              </w:rPr>
+              <w:fldChar w:fldCharType="begin"/>
+            </w:r>
+            <w:r>
+              <w:rPr>
+                <w:noProof/>
+                <w:webHidden/>
+              </w:rPr>
+              <w:instrText xml:space="preserve"> PAGEREF _Toc524002502 \h </w:instrText>
+            </w:r>
+            <w:r>
+              <w:rPr>
+                <w:noProof/>
+                <w:webHidden/>
+              </w:rPr>
+            </w:r>
+            <w:r>
+              <w:rPr>
+                <w:noProof/>
+                <w:webHidden/>
+              </w:rPr>
+              <w:fldChar w:fldCharType="separate"/>
+            </w:r>
+            <w:r>
+              <w:rPr>
+                <w:noProof/>
+                <w:webHidden/>
+              </w:rPr>
+              <w:t>4</w:t>
             </w:r>
             <w:r>
               <w:rPr>
@@ -302,6 +465,7 @@
           <w:lang w:val="en-US"/>
         </w:rPr>
       </w:pPr>
+      <w:bookmarkStart w:id="1" w:name="_Toc524002501"/>
       <w:r>
         <w:rPr>
           <w:lang w:val="en-US"/>
@@ -309,6 +473,7 @@
         <w:lastRenderedPageBreak/>
         <w:t>Introduction</w:t>
       </w:r>
+      <w:bookmarkEnd w:id="1"/>
     </w:p>
     <w:p>
       <w:pPr>
@@ -429,6 +594,7 @@
           <w:lang w:val="en-US"/>
         </w:rPr>
       </w:pPr>
+      <w:bookmarkStart w:id="2" w:name="_Toc524002502"/>
       <w:r>
         <w:rPr>
           <w:lang w:val="en-US"/>
@@ -436,6 +602,7 @@
         <w:lastRenderedPageBreak/>
         <w:t>Learning objectives in Applied Data Science</w:t>
       </w:r>
+      <w:bookmarkEnd w:id="2"/>
     </w:p>
     <w:p>
       <w:pPr>
@@ -808,7 +975,18 @@
           <w:shd w:val="clear" w:color="auto" w:fill="FFFFFF"/>
           <w:lang w:val="en-US"/>
         </w:rPr>
-        <w:t>You are aware of, and are able to reflect on your own choices in terms of the fact that laws exist regarding digital data and can explain the term “data ethics”.</w:t>
+        <w:t xml:space="preserve">You are aware of, and are able to reflect on your own choices in terms </w:t>
+      </w:r>
+      <w:bookmarkStart w:id="3" w:name="_GoBack"/>
+      <w:bookmarkEnd w:id="3"/>
+      <w:r>
+        <w:rPr>
+          <w:rFonts w:asciiTheme="majorHAnsi" w:hAnsiTheme="majorHAnsi" w:cs="Helvetica"/>
+          <w:color w:val="2D3B45"/>
+          <w:shd w:val="clear" w:color="auto" w:fill="FFFFFF"/>
+          <w:lang w:val="en-US"/>
+        </w:rPr>
+        <w:t>of the fact that laws exist regarding digital data and can explain the term “data ethics”.</w:t>
       </w:r>
     </w:p>
     <w:p>
@@ -875,8 +1053,872 @@
         </w:rPr>
         <w:t>describe how I have grown over the course of this semesters, and how I achieved that.</w:t>
       </w:r>
-      <w:bookmarkStart w:id="1" w:name="_GoBack"/>
-      <w:bookmarkEnd w:id="1"/>
+    </w:p>
+    <w:p>
+      <w:pPr>
+        <w:rPr>
+          <w:lang w:val="en-US"/>
+        </w:rPr>
+      </w:pPr>
+    </w:p>
+    <w:p>
+      <w:pPr>
+        <w:rPr>
+          <w:lang w:val="en-US"/>
+        </w:rPr>
+      </w:pPr>
+    </w:p>
+    <w:p>
+      <w:pPr>
+        <w:rPr>
+          <w:lang w:val="en-US"/>
+        </w:rPr>
+      </w:pPr>
+    </w:p>
+    <w:p>
+      <w:pPr>
+        <w:rPr>
+          <w:lang w:val="en-US"/>
+        </w:rPr>
+      </w:pPr>
+    </w:p>
+    <w:tbl>
+      <w:tblPr>
+        <w:tblStyle w:val="Rastertabel1licht"/>
+        <w:tblW w:w="0" w:type="auto"/>
+        <w:tblLook w:val="04A0" w:firstRow="1" w:lastRow="0" w:firstColumn="1" w:lastColumn="0" w:noHBand="0" w:noVBand="1"/>
+      </w:tblPr>
+      <w:tblGrid>
+        <w:gridCol w:w="2765"/>
+        <w:gridCol w:w="2765"/>
+        <w:gridCol w:w="2766"/>
+      </w:tblGrid>
+      <w:tr>
+        <w:trPr>
+          <w:cnfStyle w:val="100000000000" w:firstRow="1" w:lastRow="0" w:firstColumn="0" w:lastColumn="0" w:oddVBand="0" w:evenVBand="0" w:oddHBand="0" w:evenHBand="0" w:firstRowFirstColumn="0" w:firstRowLastColumn="0" w:lastRowFirstColumn="0" w:lastRowLastColumn="0"/>
+        </w:trPr>
+        <w:tc>
+          <w:tcPr>
+            <w:cnfStyle w:val="001000000000" w:firstRow="0" w:lastRow="0" w:firstColumn="1" w:lastColumn="0" w:oddVBand="0" w:evenVBand="0" w:oddHBand="0" w:evenHBand="0" w:firstRowFirstColumn="0" w:firstRowLastColumn="0" w:lastRowFirstColumn="0" w:lastRowLastColumn="0"/>
+            <w:tcW w:w="2765" w:type="dxa"/>
+          </w:tcPr>
+          <w:p>
+            <w:pPr>
+              <w:pStyle w:val="Lijstalinea"/>
+              <w:ind w:left="0"/>
+              <w:jc w:val="center"/>
+              <w:rPr>
+                <w:b w:val="0"/>
+                <w:lang w:val="en-US"/>
+              </w:rPr>
+            </w:pPr>
+            <w:r>
+              <w:rPr>
+                <w:b w:val="0"/>
+                <w:lang w:val="en-US"/>
+              </w:rPr>
+              <w:lastRenderedPageBreak/>
+              <w:t>Learning Objective</w:t>
+            </w:r>
+          </w:p>
+        </w:tc>
+        <w:tc>
+          <w:tcPr>
+            <w:tcW w:w="2765" w:type="dxa"/>
+          </w:tcPr>
+          <w:p>
+            <w:pPr>
+              <w:pStyle w:val="Lijstalinea"/>
+              <w:ind w:left="0"/>
+              <w:jc w:val="center"/>
+              <w:cnfStyle w:val="100000000000" w:firstRow="1" w:lastRow="0" w:firstColumn="0" w:lastColumn="0" w:oddVBand="0" w:evenVBand="0" w:oddHBand="0" w:evenHBand="0" w:firstRowFirstColumn="0" w:firstRowLastColumn="0" w:lastRowFirstColumn="0" w:lastRowLastColumn="0"/>
+              <w:rPr>
+                <w:b w:val="0"/>
+                <w:lang w:val="en-US"/>
+              </w:rPr>
+            </w:pPr>
+            <w:r>
+              <w:rPr>
+                <w:b w:val="0"/>
+                <w:bCs w:val="0"/>
+                <w:lang w:val="en-US"/>
+              </w:rPr>
+              <w:t>What did I learn</w:t>
+            </w:r>
+          </w:p>
+        </w:tc>
+        <w:tc>
+          <w:tcPr>
+            <w:tcW w:w="2766" w:type="dxa"/>
+          </w:tcPr>
+          <w:p>
+            <w:pPr>
+              <w:pStyle w:val="Lijstalinea"/>
+              <w:ind w:left="0"/>
+              <w:jc w:val="center"/>
+              <w:cnfStyle w:val="100000000000" w:firstRow="1" w:lastRow="0" w:firstColumn="0" w:lastColumn="0" w:oddVBand="0" w:evenVBand="0" w:oddHBand="0" w:evenHBand="0" w:firstRowFirstColumn="0" w:firstRowLastColumn="0" w:lastRowFirstColumn="0" w:lastRowLastColumn="0"/>
+              <w:rPr>
+                <w:b w:val="0"/>
+                <w:lang w:val="en-US"/>
+              </w:rPr>
+            </w:pPr>
+            <w:r>
+              <w:rPr>
+                <w:b w:val="0"/>
+                <w:lang w:val="en-US"/>
+              </w:rPr>
+              <w:t>How did I learn</w:t>
+            </w:r>
+          </w:p>
+        </w:tc>
+      </w:tr>
+      <w:tr>
+        <w:tc>
+          <w:tcPr>
+            <w:cnfStyle w:val="001000000000" w:firstRow="0" w:lastRow="0" w:firstColumn="1" w:lastColumn="0" w:oddVBand="0" w:evenVBand="0" w:oddHBand="0" w:evenHBand="0" w:firstRowFirstColumn="0" w:firstRowLastColumn="0" w:lastRowFirstColumn="0" w:lastRowLastColumn="0"/>
+            <w:tcW w:w="2765" w:type="dxa"/>
+          </w:tcPr>
+          <w:p>
+            <w:pPr>
+              <w:pStyle w:val="Lijstalinea"/>
+              <w:ind w:left="0"/>
+              <w:rPr>
+                <w:b w:val="0"/>
+                <w:lang w:val="en-US"/>
+              </w:rPr>
+            </w:pPr>
+            <w:r>
+              <w:rPr>
+                <w:b w:val="0"/>
+                <w:lang w:val="en-US"/>
+              </w:rPr>
+              <w:t>Reporting</w:t>
+            </w:r>
+          </w:p>
+        </w:tc>
+        <w:tc>
+          <w:tcPr>
+            <w:tcW w:w="2765" w:type="dxa"/>
+          </w:tcPr>
+          <w:p>
+            <w:pPr>
+              <w:pStyle w:val="Lijstalinea"/>
+              <w:ind w:left="0"/>
+              <w:cnfStyle w:val="000000000000" w:firstRow="0" w:lastRow="0" w:firstColumn="0" w:lastColumn="0" w:oddVBand="0" w:evenVBand="0" w:oddHBand="0" w:evenHBand="0" w:firstRowFirstColumn="0" w:firstRowLastColumn="0" w:lastRowFirstColumn="0" w:lastRowLastColumn="0"/>
+              <w:rPr>
+                <w:b/>
+                <w:lang w:val="en-US"/>
+              </w:rPr>
+            </w:pPr>
+          </w:p>
+        </w:tc>
+        <w:tc>
+          <w:tcPr>
+            <w:tcW w:w="2766" w:type="dxa"/>
+          </w:tcPr>
+          <w:p>
+            <w:pPr>
+              <w:pStyle w:val="Lijstalinea"/>
+              <w:ind w:left="0"/>
+              <w:cnfStyle w:val="000000000000" w:firstRow="0" w:lastRow="0" w:firstColumn="0" w:lastColumn="0" w:oddVBand="0" w:evenVBand="0" w:oddHBand="0" w:evenHBand="0" w:firstRowFirstColumn="0" w:firstRowLastColumn="0" w:lastRowFirstColumn="0" w:lastRowLastColumn="0"/>
+              <w:rPr>
+                <w:b/>
+                <w:lang w:val="en-US"/>
+              </w:rPr>
+            </w:pPr>
+          </w:p>
+        </w:tc>
+      </w:tr>
+      <w:tr>
+        <w:tc>
+          <w:tcPr>
+            <w:cnfStyle w:val="001000000000" w:firstRow="0" w:lastRow="0" w:firstColumn="1" w:lastColumn="0" w:oddVBand="0" w:evenVBand="0" w:oddHBand="0" w:evenHBand="0" w:firstRowFirstColumn="0" w:firstRowLastColumn="0" w:lastRowFirstColumn="0" w:lastRowLastColumn="0"/>
+            <w:tcW w:w="2765" w:type="dxa"/>
+          </w:tcPr>
+          <w:p>
+            <w:pPr>
+              <w:pStyle w:val="Lijstalinea"/>
+              <w:ind w:left="0"/>
+              <w:rPr>
+                <w:b w:val="0"/>
+                <w:lang w:val="en-US"/>
+              </w:rPr>
+            </w:pPr>
+            <w:r>
+              <w:rPr>
+                <w:b w:val="0"/>
+                <w:lang w:val="en-US"/>
+              </w:rPr>
+              <w:t>Machine Learning</w:t>
+            </w:r>
+          </w:p>
+        </w:tc>
+        <w:tc>
+          <w:tcPr>
+            <w:tcW w:w="2765" w:type="dxa"/>
+          </w:tcPr>
+          <w:p>
+            <w:pPr>
+              <w:pStyle w:val="Lijstalinea"/>
+              <w:numPr>
+                <w:ilvl w:val="0"/>
+                <w:numId w:val="20"/>
+              </w:numPr>
+              <w:cnfStyle w:val="000000000000" w:firstRow="0" w:lastRow="0" w:firstColumn="0" w:lastColumn="0" w:oddVBand="0" w:evenVBand="0" w:oddHBand="0" w:evenHBand="0" w:firstRowFirstColumn="0" w:firstRowLastColumn="0" w:lastRowFirstColumn="0" w:lastRowLastColumn="0"/>
+              <w:rPr>
+                <w:lang w:val="en-US"/>
+              </w:rPr>
+            </w:pPr>
+            <w:r>
+              <w:rPr>
+                <w:lang w:val="en-US"/>
+              </w:rPr>
+              <w:t xml:space="preserve">I learned how the </w:t>
+            </w:r>
+            <w:proofErr w:type="spellStart"/>
+            <w:r>
+              <w:rPr>
+                <w:lang w:val="en-US"/>
+              </w:rPr>
+              <w:t>Knn</w:t>
+            </w:r>
+            <w:proofErr w:type="spellEnd"/>
+            <w:r>
+              <w:rPr>
+                <w:lang w:val="en-US"/>
+              </w:rPr>
+              <w:t xml:space="preserve"> algorithm works </w:t>
+            </w:r>
+          </w:p>
+          <w:p>
+            <w:pPr>
+              <w:pStyle w:val="Lijstalinea"/>
+              <w:numPr>
+                <w:ilvl w:val="0"/>
+                <w:numId w:val="20"/>
+              </w:numPr>
+              <w:cnfStyle w:val="000000000000" w:firstRow="0" w:lastRow="0" w:firstColumn="0" w:lastColumn="0" w:oddVBand="0" w:evenVBand="0" w:oddHBand="0" w:evenHBand="0" w:firstRowFirstColumn="0" w:firstRowLastColumn="0" w:lastRowFirstColumn="0" w:lastRowLastColumn="0"/>
+              <w:rPr>
+                <w:lang w:val="en-US"/>
+              </w:rPr>
+            </w:pPr>
+            <w:r>
+              <w:rPr>
+                <w:lang w:val="en-US"/>
+              </w:rPr>
+              <w:t>I learned what different machine-learning types there are</w:t>
+            </w:r>
+          </w:p>
+          <w:p>
+            <w:pPr>
+              <w:pStyle w:val="Lijstalinea"/>
+              <w:numPr>
+                <w:ilvl w:val="0"/>
+                <w:numId w:val="20"/>
+              </w:numPr>
+              <w:cnfStyle w:val="000000000000" w:firstRow="0" w:lastRow="0" w:firstColumn="0" w:lastColumn="0" w:oddVBand="0" w:evenVBand="0" w:oddHBand="0" w:evenHBand="0" w:firstRowFirstColumn="0" w:firstRowLastColumn="0" w:lastRowFirstColumn="0" w:lastRowLastColumn="0"/>
+              <w:rPr>
+                <w:lang w:val="en-US"/>
+              </w:rPr>
+            </w:pPr>
+          </w:p>
+        </w:tc>
+        <w:tc>
+          <w:tcPr>
+            <w:tcW w:w="2766" w:type="dxa"/>
+          </w:tcPr>
+          <w:p>
+            <w:pPr>
+              <w:pStyle w:val="Lijstalinea"/>
+              <w:ind w:left="0"/>
+              <w:cnfStyle w:val="000000000000" w:firstRow="0" w:lastRow="0" w:firstColumn="0" w:lastColumn="0" w:oddVBand="0" w:evenVBand="0" w:oddHBand="0" w:evenHBand="0" w:firstRowFirstColumn="0" w:firstRowLastColumn="0" w:lastRowFirstColumn="0" w:lastRowLastColumn="0"/>
+              <w:rPr>
+                <w:lang w:val="en-US"/>
+              </w:rPr>
+            </w:pPr>
+            <w:r>
+              <w:rPr>
+                <w:lang w:val="en-US"/>
+              </w:rPr>
+              <w:t xml:space="preserve">In week 1 got my hands on 3 different datasets, and through the </w:t>
+            </w:r>
+            <w:proofErr w:type="spellStart"/>
+            <w:r>
+              <w:rPr>
+                <w:lang w:val="en-US"/>
+              </w:rPr>
+              <w:t>knn</w:t>
+            </w:r>
+            <w:proofErr w:type="spellEnd"/>
+            <w:r>
+              <w:rPr>
+                <w:lang w:val="en-US"/>
+              </w:rPr>
+              <w:t>-learning algorithm, I could predict certain characteristics of iris flowers, wines and computer parts.</w:t>
+            </w:r>
+          </w:p>
+          <w:p>
+            <w:pPr>
+              <w:pStyle w:val="Lijstalinea"/>
+              <w:ind w:left="0"/>
+              <w:cnfStyle w:val="000000000000" w:firstRow="0" w:lastRow="0" w:firstColumn="0" w:lastColumn="0" w:oddVBand="0" w:evenVBand="0" w:oddHBand="0" w:evenHBand="0" w:firstRowFirstColumn="0" w:firstRowLastColumn="0" w:lastRowFirstColumn="0" w:lastRowLastColumn="0"/>
+              <w:rPr>
+                <w:lang w:val="en-US"/>
+              </w:rPr>
+            </w:pPr>
+          </w:p>
+          <w:p>
+            <w:pPr>
+              <w:pStyle w:val="Lijstalinea"/>
+              <w:ind w:left="0"/>
+              <w:cnfStyle w:val="000000000000" w:firstRow="0" w:lastRow="0" w:firstColumn="0" w:lastColumn="0" w:oddVBand="0" w:evenVBand="0" w:oddHBand="0" w:evenHBand="0" w:firstRowFirstColumn="0" w:firstRowLastColumn="0" w:lastRowFirstColumn="0" w:lastRowLastColumn="0"/>
+              <w:rPr>
+                <w:lang w:val="en-US"/>
+              </w:rPr>
+            </w:pPr>
+            <w:r>
+              <w:rPr>
+                <w:lang w:val="en-US"/>
+              </w:rPr>
+              <w:t>In week 2 I did a little research on the different types of machine learning algorithms and when to use what type.</w:t>
+            </w:r>
+          </w:p>
+        </w:tc>
+      </w:tr>
+      <w:tr>
+        <w:tc>
+          <w:tcPr>
+            <w:cnfStyle w:val="001000000000" w:firstRow="0" w:lastRow="0" w:firstColumn="1" w:lastColumn="0" w:oddVBand="0" w:evenVBand="0" w:oddHBand="0" w:evenHBand="0" w:firstRowFirstColumn="0" w:firstRowLastColumn="0" w:lastRowFirstColumn="0" w:lastRowLastColumn="0"/>
+            <w:tcW w:w="2765" w:type="dxa"/>
+          </w:tcPr>
+          <w:p>
+            <w:pPr>
+              <w:pStyle w:val="Lijstalinea"/>
+              <w:ind w:left="0"/>
+              <w:rPr>
+                <w:b w:val="0"/>
+                <w:lang w:val="en-US"/>
+              </w:rPr>
+            </w:pPr>
+            <w:r>
+              <w:rPr>
+                <w:b w:val="0"/>
+                <w:lang w:val="en-US"/>
+              </w:rPr>
+              <w:t>Data Driven Organization</w:t>
+            </w:r>
+          </w:p>
+        </w:tc>
+        <w:tc>
+          <w:tcPr>
+            <w:tcW w:w="2765" w:type="dxa"/>
+          </w:tcPr>
+          <w:p>
+            <w:pPr>
+              <w:pStyle w:val="Lijstalinea"/>
+              <w:numPr>
+                <w:ilvl w:val="0"/>
+                <w:numId w:val="20"/>
+              </w:numPr>
+              <w:cnfStyle w:val="000000000000" w:firstRow="0" w:lastRow="0" w:firstColumn="0" w:lastColumn="0" w:oddVBand="0" w:evenVBand="0" w:oddHBand="0" w:evenHBand="0" w:firstRowFirstColumn="0" w:firstRowLastColumn="0" w:lastRowFirstColumn="0" w:lastRowLastColumn="0"/>
+              <w:rPr>
+                <w:b/>
+                <w:lang w:val="en-US"/>
+              </w:rPr>
+            </w:pPr>
+            <w:r>
+              <w:rPr>
+                <w:lang w:val="en-US"/>
+              </w:rPr>
+              <w:t>I learned what it means to be data driven</w:t>
+            </w:r>
+          </w:p>
+          <w:p>
+            <w:pPr>
+              <w:pStyle w:val="Lijstalinea"/>
+              <w:numPr>
+                <w:ilvl w:val="0"/>
+                <w:numId w:val="20"/>
+              </w:numPr>
+              <w:cnfStyle w:val="000000000000" w:firstRow="0" w:lastRow="0" w:firstColumn="0" w:lastColumn="0" w:oddVBand="0" w:evenVBand="0" w:oddHBand="0" w:evenHBand="0" w:firstRowFirstColumn="0" w:firstRowLastColumn="0" w:lastRowFirstColumn="0" w:lastRowLastColumn="0"/>
+              <w:rPr>
+                <w:b/>
+                <w:lang w:val="en-US"/>
+              </w:rPr>
+            </w:pPr>
+            <w:r>
+              <w:rPr>
+                <w:lang w:val="en-US"/>
+              </w:rPr>
+              <w:t>I learned how to be data driven</w:t>
+            </w:r>
+          </w:p>
+          <w:p>
+            <w:pPr>
+              <w:pStyle w:val="Lijstalinea"/>
+              <w:numPr>
+                <w:ilvl w:val="0"/>
+                <w:numId w:val="20"/>
+              </w:numPr>
+              <w:cnfStyle w:val="000000000000" w:firstRow="0" w:lastRow="0" w:firstColumn="0" w:lastColumn="0" w:oddVBand="0" w:evenVBand="0" w:oddHBand="0" w:evenHBand="0" w:firstRowFirstColumn="0" w:firstRowLastColumn="0" w:lastRowFirstColumn="0" w:lastRowLastColumn="0"/>
+              <w:rPr>
+                <w:b/>
+                <w:lang w:val="en-US"/>
+              </w:rPr>
+            </w:pPr>
+            <w:r>
+              <w:rPr>
+                <w:lang w:val="en-US"/>
+              </w:rPr>
+              <w:t>I learned what it means to have clean and accessible data.</w:t>
+            </w:r>
+          </w:p>
+          <w:p>
+            <w:pPr>
+              <w:pStyle w:val="Lijstalinea"/>
+              <w:numPr>
+                <w:ilvl w:val="0"/>
+                <w:numId w:val="20"/>
+              </w:numPr>
+              <w:cnfStyle w:val="000000000000" w:firstRow="0" w:lastRow="0" w:firstColumn="0" w:lastColumn="0" w:oddVBand="0" w:evenVBand="0" w:oddHBand="0" w:evenHBand="0" w:firstRowFirstColumn="0" w:firstRowLastColumn="0" w:lastRowFirstColumn="0" w:lastRowLastColumn="0"/>
+              <w:rPr>
+                <w:b/>
+                <w:lang w:val="en-US"/>
+              </w:rPr>
+            </w:pPr>
+            <w:r>
+              <w:rPr>
+                <w:lang w:val="en-US"/>
+              </w:rPr>
+              <w:t>I learned about the  hallmarks of a data driven organization.</w:t>
+            </w:r>
+          </w:p>
+        </w:tc>
+        <w:tc>
+          <w:tcPr>
+            <w:tcW w:w="2766" w:type="dxa"/>
+          </w:tcPr>
+          <w:p>
+            <w:pPr>
+              <w:pStyle w:val="Lijstalinea"/>
+              <w:ind w:left="0"/>
+              <w:cnfStyle w:val="000000000000" w:firstRow="0" w:lastRow="0" w:firstColumn="0" w:lastColumn="0" w:oddVBand="0" w:evenVBand="0" w:oddHBand="0" w:evenHBand="0" w:firstRowFirstColumn="0" w:firstRowLastColumn="0" w:lastRowFirstColumn="0" w:lastRowLastColumn="0"/>
+              <w:rPr>
+                <w:lang w:val="en-US"/>
+              </w:rPr>
+            </w:pPr>
+            <w:r>
+              <w:rPr>
+                <w:lang w:val="en-US"/>
+              </w:rPr>
+              <w:t>In the preparation of week 2 I learned about what it means to be a data driven organization. I got my information from an article written by Carl Anderson. This article went a little in-depth on how to set up a data driven organization and what requirements you need to call yourself such a company.</w:t>
+            </w:r>
+          </w:p>
+        </w:tc>
+      </w:tr>
+      <w:tr>
+        <w:tc>
+          <w:tcPr>
+            <w:cnfStyle w:val="001000000000" w:firstRow="0" w:lastRow="0" w:firstColumn="1" w:lastColumn="0" w:oddVBand="0" w:evenVBand="0" w:oddHBand="0" w:evenHBand="0" w:firstRowFirstColumn="0" w:firstRowLastColumn="0" w:lastRowFirstColumn="0" w:lastRowLastColumn="0"/>
+            <w:tcW w:w="2765" w:type="dxa"/>
+          </w:tcPr>
+          <w:p>
+            <w:pPr>
+              <w:pStyle w:val="Lijstalinea"/>
+              <w:ind w:left="0"/>
+              <w:rPr>
+                <w:b w:val="0"/>
+                <w:lang w:val="en-US"/>
+              </w:rPr>
+            </w:pPr>
+            <w:r>
+              <w:rPr>
+                <w:b w:val="0"/>
+                <w:lang w:val="en-US"/>
+              </w:rPr>
+              <w:t>Business Requirements</w:t>
+            </w:r>
+          </w:p>
+        </w:tc>
+        <w:tc>
+          <w:tcPr>
+            <w:tcW w:w="2765" w:type="dxa"/>
+          </w:tcPr>
+          <w:p>
+            <w:pPr>
+              <w:pStyle w:val="Lijstalinea"/>
+              <w:ind w:left="0"/>
+              <w:cnfStyle w:val="000000000000" w:firstRow="0" w:lastRow="0" w:firstColumn="0" w:lastColumn="0" w:oddVBand="0" w:evenVBand="0" w:oddHBand="0" w:evenHBand="0" w:firstRowFirstColumn="0" w:firstRowLastColumn="0" w:lastRowFirstColumn="0" w:lastRowLastColumn="0"/>
+              <w:rPr>
+                <w:b/>
+                <w:lang w:val="en-US"/>
+              </w:rPr>
+            </w:pPr>
+          </w:p>
+        </w:tc>
+        <w:tc>
+          <w:tcPr>
+            <w:tcW w:w="2766" w:type="dxa"/>
+          </w:tcPr>
+          <w:p>
+            <w:pPr>
+              <w:pStyle w:val="Lijstalinea"/>
+              <w:ind w:left="0"/>
+              <w:cnfStyle w:val="000000000000" w:firstRow="0" w:lastRow="0" w:firstColumn="0" w:lastColumn="0" w:oddVBand="0" w:evenVBand="0" w:oddHBand="0" w:evenHBand="0" w:firstRowFirstColumn="0" w:firstRowLastColumn="0" w:lastRowFirstColumn="0" w:lastRowLastColumn="0"/>
+              <w:rPr>
+                <w:b/>
+                <w:lang w:val="en-US"/>
+              </w:rPr>
+            </w:pPr>
+          </w:p>
+        </w:tc>
+      </w:tr>
+      <w:tr>
+        <w:tc>
+          <w:tcPr>
+            <w:cnfStyle w:val="001000000000" w:firstRow="0" w:lastRow="0" w:firstColumn="1" w:lastColumn="0" w:oddVBand="0" w:evenVBand="0" w:oddHBand="0" w:evenHBand="0" w:firstRowFirstColumn="0" w:firstRowLastColumn="0" w:lastRowFirstColumn="0" w:lastRowLastColumn="0"/>
+            <w:tcW w:w="2765" w:type="dxa"/>
+          </w:tcPr>
+          <w:p>
+            <w:pPr>
+              <w:pStyle w:val="Lijstalinea"/>
+              <w:ind w:left="0"/>
+              <w:rPr>
+                <w:b w:val="0"/>
+                <w:lang w:val="en-US"/>
+              </w:rPr>
+            </w:pPr>
+            <w:r>
+              <w:rPr>
+                <w:b w:val="0"/>
+                <w:lang w:val="en-US"/>
+              </w:rPr>
+              <w:t>Cross Validation</w:t>
+            </w:r>
+          </w:p>
+        </w:tc>
+        <w:tc>
+          <w:tcPr>
+            <w:tcW w:w="2765" w:type="dxa"/>
+          </w:tcPr>
+          <w:p>
+            <w:pPr>
+              <w:pStyle w:val="Lijstalinea"/>
+              <w:ind w:left="0"/>
+              <w:cnfStyle w:val="000000000000" w:firstRow="0" w:lastRow="0" w:firstColumn="0" w:lastColumn="0" w:oddVBand="0" w:evenVBand="0" w:oddHBand="0" w:evenHBand="0" w:firstRowFirstColumn="0" w:firstRowLastColumn="0" w:lastRowFirstColumn="0" w:lastRowLastColumn="0"/>
+              <w:rPr>
+                <w:b/>
+                <w:lang w:val="en-US"/>
+              </w:rPr>
+            </w:pPr>
+          </w:p>
+        </w:tc>
+        <w:tc>
+          <w:tcPr>
+            <w:tcW w:w="2766" w:type="dxa"/>
+          </w:tcPr>
+          <w:p>
+            <w:pPr>
+              <w:pStyle w:val="Lijstalinea"/>
+              <w:ind w:left="0"/>
+              <w:cnfStyle w:val="000000000000" w:firstRow="0" w:lastRow="0" w:firstColumn="0" w:lastColumn="0" w:oddVBand="0" w:evenVBand="0" w:oddHBand="0" w:evenHBand="0" w:firstRowFirstColumn="0" w:firstRowLastColumn="0" w:lastRowFirstColumn="0" w:lastRowLastColumn="0"/>
+              <w:rPr>
+                <w:b/>
+                <w:lang w:val="en-US"/>
+              </w:rPr>
+            </w:pPr>
+          </w:p>
+        </w:tc>
+      </w:tr>
+      <w:tr>
+        <w:tc>
+          <w:tcPr>
+            <w:cnfStyle w:val="001000000000" w:firstRow="0" w:lastRow="0" w:firstColumn="1" w:lastColumn="0" w:oddVBand="0" w:evenVBand="0" w:oddHBand="0" w:evenHBand="0" w:firstRowFirstColumn="0" w:firstRowLastColumn="0" w:lastRowFirstColumn="0" w:lastRowLastColumn="0"/>
+            <w:tcW w:w="2765" w:type="dxa"/>
+          </w:tcPr>
+          <w:p>
+            <w:pPr>
+              <w:pStyle w:val="Lijstalinea"/>
+              <w:ind w:left="0"/>
+              <w:rPr>
+                <w:b w:val="0"/>
+                <w:lang w:val="en-US"/>
+              </w:rPr>
+            </w:pPr>
+            <w:r>
+              <w:rPr>
+                <w:b w:val="0"/>
+                <w:lang w:val="en-US"/>
+              </w:rPr>
+              <w:t>Data Quality</w:t>
+            </w:r>
+          </w:p>
+        </w:tc>
+        <w:tc>
+          <w:tcPr>
+            <w:tcW w:w="2765" w:type="dxa"/>
+          </w:tcPr>
+          <w:p>
+            <w:pPr>
+              <w:pStyle w:val="Lijstalinea"/>
+              <w:ind w:left="0"/>
+              <w:cnfStyle w:val="000000000000" w:firstRow="0" w:lastRow="0" w:firstColumn="0" w:lastColumn="0" w:oddVBand="0" w:evenVBand="0" w:oddHBand="0" w:evenHBand="0" w:firstRowFirstColumn="0" w:firstRowLastColumn="0" w:lastRowFirstColumn="0" w:lastRowLastColumn="0"/>
+              <w:rPr>
+                <w:b/>
+                <w:lang w:val="en-US"/>
+              </w:rPr>
+            </w:pPr>
+          </w:p>
+        </w:tc>
+        <w:tc>
+          <w:tcPr>
+            <w:tcW w:w="2766" w:type="dxa"/>
+          </w:tcPr>
+          <w:p>
+            <w:pPr>
+              <w:pStyle w:val="Lijstalinea"/>
+              <w:ind w:left="0"/>
+              <w:cnfStyle w:val="000000000000" w:firstRow="0" w:lastRow="0" w:firstColumn="0" w:lastColumn="0" w:oddVBand="0" w:evenVBand="0" w:oddHBand="0" w:evenHBand="0" w:firstRowFirstColumn="0" w:firstRowLastColumn="0" w:lastRowFirstColumn="0" w:lastRowLastColumn="0"/>
+              <w:rPr>
+                <w:b/>
+                <w:lang w:val="en-US"/>
+              </w:rPr>
+            </w:pPr>
+          </w:p>
+        </w:tc>
+      </w:tr>
+      <w:tr>
+        <w:tc>
+          <w:tcPr>
+            <w:cnfStyle w:val="001000000000" w:firstRow="0" w:lastRow="0" w:firstColumn="1" w:lastColumn="0" w:oddVBand="0" w:evenVBand="0" w:oddHBand="0" w:evenHBand="0" w:firstRowFirstColumn="0" w:firstRowLastColumn="0" w:lastRowFirstColumn="0" w:lastRowLastColumn="0"/>
+            <w:tcW w:w="2765" w:type="dxa"/>
+          </w:tcPr>
+          <w:p>
+            <w:pPr>
+              <w:pStyle w:val="Lijstalinea"/>
+              <w:ind w:left="0"/>
+              <w:rPr>
+                <w:b w:val="0"/>
+                <w:lang w:val="en-US"/>
+              </w:rPr>
+            </w:pPr>
+            <w:r>
+              <w:rPr>
+                <w:b w:val="0"/>
+                <w:lang w:val="en-US"/>
+              </w:rPr>
+              <w:t>Data Ethics</w:t>
+            </w:r>
+          </w:p>
+        </w:tc>
+        <w:tc>
+          <w:tcPr>
+            <w:tcW w:w="2765" w:type="dxa"/>
+          </w:tcPr>
+          <w:p>
+            <w:pPr>
+              <w:pStyle w:val="Lijstalinea"/>
+              <w:ind w:left="0"/>
+              <w:cnfStyle w:val="000000000000" w:firstRow="0" w:lastRow="0" w:firstColumn="0" w:lastColumn="0" w:oddVBand="0" w:evenVBand="0" w:oddHBand="0" w:evenHBand="0" w:firstRowFirstColumn="0" w:firstRowLastColumn="0" w:lastRowFirstColumn="0" w:lastRowLastColumn="0"/>
+              <w:rPr>
+                <w:b/>
+                <w:lang w:val="en-US"/>
+              </w:rPr>
+            </w:pPr>
+          </w:p>
+        </w:tc>
+        <w:tc>
+          <w:tcPr>
+            <w:tcW w:w="2766" w:type="dxa"/>
+          </w:tcPr>
+          <w:p>
+            <w:pPr>
+              <w:pStyle w:val="Lijstalinea"/>
+              <w:ind w:left="0"/>
+              <w:cnfStyle w:val="000000000000" w:firstRow="0" w:lastRow="0" w:firstColumn="0" w:lastColumn="0" w:oddVBand="0" w:evenVBand="0" w:oddHBand="0" w:evenHBand="0" w:firstRowFirstColumn="0" w:firstRowLastColumn="0" w:lastRowFirstColumn="0" w:lastRowLastColumn="0"/>
+              <w:rPr>
+                <w:b/>
+                <w:lang w:val="en-US"/>
+              </w:rPr>
+            </w:pPr>
+          </w:p>
+        </w:tc>
+      </w:tr>
+      <w:tr>
+        <w:tc>
+          <w:tcPr>
+            <w:cnfStyle w:val="001000000000" w:firstRow="0" w:lastRow="0" w:firstColumn="1" w:lastColumn="0" w:oddVBand="0" w:evenVBand="0" w:oddHBand="0" w:evenHBand="0" w:firstRowFirstColumn="0" w:firstRowLastColumn="0" w:lastRowFirstColumn="0" w:lastRowLastColumn="0"/>
+            <w:tcW w:w="2765" w:type="dxa"/>
+          </w:tcPr>
+          <w:p>
+            <w:pPr>
+              <w:pStyle w:val="Lijstalinea"/>
+              <w:ind w:left="0"/>
+              <w:rPr>
+                <w:b w:val="0"/>
+                <w:lang w:val="en-US"/>
+              </w:rPr>
+            </w:pPr>
+            <w:r>
+              <w:rPr>
+                <w:b w:val="0"/>
+                <w:lang w:val="en-US"/>
+              </w:rPr>
+              <w:t>Work Ethos</w:t>
+            </w:r>
+          </w:p>
+        </w:tc>
+        <w:tc>
+          <w:tcPr>
+            <w:tcW w:w="2765" w:type="dxa"/>
+          </w:tcPr>
+          <w:p>
+            <w:pPr>
+              <w:pStyle w:val="Lijstalinea"/>
+              <w:numPr>
+                <w:ilvl w:val="0"/>
+                <w:numId w:val="20"/>
+              </w:numPr>
+              <w:cnfStyle w:val="000000000000" w:firstRow="0" w:lastRow="0" w:firstColumn="0" w:lastColumn="0" w:oddVBand="0" w:evenVBand="0" w:oddHBand="0" w:evenHBand="0" w:firstRowFirstColumn="0" w:firstRowLastColumn="0" w:lastRowFirstColumn="0" w:lastRowLastColumn="0"/>
+              <w:rPr>
+                <w:b/>
+                <w:lang w:val="en-US"/>
+              </w:rPr>
+            </w:pPr>
+            <w:r>
+              <w:rPr>
+                <w:lang w:val="en-US"/>
+              </w:rPr>
+              <w:t>I learned the value of preparation work</w:t>
+            </w:r>
+          </w:p>
+          <w:p>
+            <w:pPr>
+              <w:pStyle w:val="Lijstalinea"/>
+              <w:numPr>
+                <w:ilvl w:val="0"/>
+                <w:numId w:val="20"/>
+              </w:numPr>
+              <w:cnfStyle w:val="000000000000" w:firstRow="0" w:lastRow="0" w:firstColumn="0" w:lastColumn="0" w:oddVBand="0" w:evenVBand="0" w:oddHBand="0" w:evenHBand="0" w:firstRowFirstColumn="0" w:firstRowLastColumn="0" w:lastRowFirstColumn="0" w:lastRowLastColumn="0"/>
+              <w:rPr>
+                <w:b/>
+                <w:lang w:val="en-US"/>
+              </w:rPr>
+            </w:pPr>
+            <w:r>
+              <w:rPr>
+                <w:lang w:val="en-US"/>
+              </w:rPr>
+              <w:t xml:space="preserve">I learned how to make a </w:t>
+            </w:r>
+            <w:proofErr w:type="spellStart"/>
+            <w:r>
+              <w:rPr>
+                <w:lang w:val="en-US"/>
+              </w:rPr>
+              <w:t>mindmap</w:t>
+            </w:r>
+            <w:proofErr w:type="spellEnd"/>
+          </w:p>
+          <w:p>
+            <w:pPr>
+              <w:pStyle w:val="Lijstalinea"/>
+              <w:numPr>
+                <w:ilvl w:val="0"/>
+                <w:numId w:val="20"/>
+              </w:numPr>
+              <w:cnfStyle w:val="000000000000" w:firstRow="0" w:lastRow="0" w:firstColumn="0" w:lastColumn="0" w:oddVBand="0" w:evenVBand="0" w:oddHBand="0" w:evenHBand="0" w:firstRowFirstColumn="0" w:firstRowLastColumn="0" w:lastRowFirstColumn="0" w:lastRowLastColumn="0"/>
+              <w:rPr>
+                <w:b/>
+                <w:lang w:val="en-US"/>
+              </w:rPr>
+            </w:pPr>
+            <w:r>
+              <w:rPr>
+                <w:lang w:val="en-US"/>
+              </w:rPr>
+              <w:t>I learned how to differentiate different types of analytics through groupwork.</w:t>
+            </w:r>
+          </w:p>
+        </w:tc>
+        <w:tc>
+          <w:tcPr>
+            <w:tcW w:w="2766" w:type="dxa"/>
+          </w:tcPr>
+          <w:p>
+            <w:pPr>
+              <w:pStyle w:val="Lijstalinea"/>
+              <w:ind w:left="0"/>
+              <w:cnfStyle w:val="000000000000" w:firstRow="0" w:lastRow="0" w:firstColumn="0" w:lastColumn="0" w:oddVBand="0" w:evenVBand="0" w:oddHBand="0" w:evenHBand="0" w:firstRowFirstColumn="0" w:firstRowLastColumn="0" w:lastRowFirstColumn="0" w:lastRowLastColumn="0"/>
+              <w:rPr>
+                <w:lang w:val="en-US"/>
+              </w:rPr>
+            </w:pPr>
+            <w:r>
+              <w:rPr>
+                <w:lang w:val="en-US"/>
+              </w:rPr>
+              <w:t xml:space="preserve">In week 2 </w:t>
+            </w:r>
+            <w:r>
+              <w:rPr>
+                <w:lang w:val="en-US"/>
+              </w:rPr>
+              <w:t xml:space="preserve">I was tasked to compile my preparation work together with my group, and make  a </w:t>
+            </w:r>
+            <w:proofErr w:type="spellStart"/>
+            <w:r>
+              <w:rPr>
+                <w:lang w:val="en-US"/>
+              </w:rPr>
+              <w:t>mindmap</w:t>
+            </w:r>
+            <w:proofErr w:type="spellEnd"/>
+            <w:r>
+              <w:rPr>
+                <w:lang w:val="en-US"/>
+              </w:rPr>
+              <w:t xml:space="preserve"> out of it, so we can link the information together. </w:t>
+            </w:r>
+          </w:p>
+          <w:p>
+            <w:pPr>
+              <w:pStyle w:val="Lijstalinea"/>
+              <w:ind w:left="0"/>
+              <w:cnfStyle w:val="000000000000" w:firstRow="0" w:lastRow="0" w:firstColumn="0" w:lastColumn="0" w:oddVBand="0" w:evenVBand="0" w:oddHBand="0" w:evenHBand="0" w:firstRowFirstColumn="0" w:firstRowLastColumn="0" w:lastRowFirstColumn="0" w:lastRowLastColumn="0"/>
+              <w:rPr>
+                <w:lang w:val="en-US"/>
+              </w:rPr>
+            </w:pPr>
+          </w:p>
+          <w:p>
+            <w:pPr>
+              <w:pStyle w:val="Lijstalinea"/>
+              <w:ind w:left="0"/>
+              <w:cnfStyle w:val="000000000000" w:firstRow="0" w:lastRow="0" w:firstColumn="0" w:lastColumn="0" w:oddVBand="0" w:evenVBand="0" w:oddHBand="0" w:evenHBand="0" w:firstRowFirstColumn="0" w:firstRowLastColumn="0" w:lastRowFirstColumn="0" w:lastRowLastColumn="0"/>
+              <w:rPr>
+                <w:lang w:val="en-US"/>
+              </w:rPr>
+            </w:pPr>
+            <w:r>
+              <w:rPr>
+                <w:lang w:val="en-US"/>
+              </w:rPr>
+              <w:t>In class for week 2, we were tasked to come up with a business case and how to help that business by replacing an analog system with a machine learning algorithm.</w:t>
+            </w:r>
+          </w:p>
+        </w:tc>
+      </w:tr>
+    </w:tbl>
+    <w:p>
+      <w:pPr>
+        <w:pStyle w:val="Lijstalinea"/>
+        <w:ind w:left="360"/>
+        <w:rPr>
+          <w:b/>
+          <w:lang w:val="en-US"/>
+        </w:rPr>
+      </w:pPr>
     </w:p>
     <w:sectPr>
       <w:footerReference w:type="default" r:id="rId9"/>
@@ -1274,6 +2316,119 @@
     </w:lvl>
   </w:abstractNum>
   <w:abstractNum w:abstractNumId="11" w15:restartNumberingAfterBreak="0">
+    <w:nsid w:val="056D5CF4"/>
+    <w:multiLevelType w:val="hybridMultilevel"/>
+    <w:tmpl w:val="94589444"/>
+    <w:lvl w:ilvl="0" w:tplc="04090001">
+      <w:start w:val="1"/>
+      <w:numFmt w:val="bullet"/>
+      <w:lvlText w:val=""/>
+      <w:lvlJc w:val="left"/>
+      <w:pPr>
+        <w:ind w:left="720" w:hanging="360"/>
+      </w:pPr>
+      <w:rPr>
+        <w:rFonts w:ascii="Symbol" w:hAnsi="Symbol" w:hint="default"/>
+      </w:rPr>
+    </w:lvl>
+    <w:lvl w:ilvl="1" w:tplc="04090003" w:tentative="1">
+      <w:start w:val="1"/>
+      <w:numFmt w:val="bullet"/>
+      <w:lvlText w:val="o"/>
+      <w:lvlJc w:val="left"/>
+      <w:pPr>
+        <w:ind w:left="1440" w:hanging="360"/>
+      </w:pPr>
+      <w:rPr>
+        <w:rFonts w:ascii="Courier New" w:hAnsi="Courier New" w:cs="Courier New" w:hint="default"/>
+      </w:rPr>
+    </w:lvl>
+    <w:lvl w:ilvl="2" w:tplc="04090005" w:tentative="1">
+      <w:start w:val="1"/>
+      <w:numFmt w:val="bullet"/>
+      <w:lvlText w:val=""/>
+      <w:lvlJc w:val="left"/>
+      <w:pPr>
+        <w:ind w:left="2160" w:hanging="360"/>
+      </w:pPr>
+      <w:rPr>
+        <w:rFonts w:ascii="Wingdings" w:hAnsi="Wingdings" w:hint="default"/>
+      </w:rPr>
+    </w:lvl>
+    <w:lvl w:ilvl="3" w:tplc="04090001" w:tentative="1">
+      <w:start w:val="1"/>
+      <w:numFmt w:val="bullet"/>
+      <w:lvlText w:val=""/>
+      <w:lvlJc w:val="left"/>
+      <w:pPr>
+        <w:ind w:left="2880" w:hanging="360"/>
+      </w:pPr>
+      <w:rPr>
+        <w:rFonts w:ascii="Symbol" w:hAnsi="Symbol" w:hint="default"/>
+      </w:rPr>
+    </w:lvl>
+    <w:lvl w:ilvl="4" w:tplc="04090003" w:tentative="1">
+      <w:start w:val="1"/>
+      <w:numFmt w:val="bullet"/>
+      <w:lvlText w:val="o"/>
+      <w:lvlJc w:val="left"/>
+      <w:pPr>
+        <w:ind w:left="3600" w:hanging="360"/>
+      </w:pPr>
+      <w:rPr>
+        <w:rFonts w:ascii="Courier New" w:hAnsi="Courier New" w:cs="Courier New" w:hint="default"/>
+      </w:rPr>
+    </w:lvl>
+    <w:lvl w:ilvl="5" w:tplc="04090005" w:tentative="1">
+      <w:start w:val="1"/>
+      <w:numFmt w:val="bullet"/>
+      <w:lvlText w:val=""/>
+      <w:lvlJc w:val="left"/>
+      <w:pPr>
+        <w:ind w:left="4320" w:hanging="360"/>
+      </w:pPr>
+      <w:rPr>
+        <w:rFonts w:ascii="Wingdings" w:hAnsi="Wingdings" w:hint="default"/>
+      </w:rPr>
+    </w:lvl>
+    <w:lvl w:ilvl="6" w:tplc="04090001" w:tentative="1">
+      <w:start w:val="1"/>
+      <w:numFmt w:val="bullet"/>
+      <w:lvlText w:val=""/>
+      <w:lvlJc w:val="left"/>
+      <w:pPr>
+        <w:ind w:left="5040" w:hanging="360"/>
+      </w:pPr>
+      <w:rPr>
+        <w:rFonts w:ascii="Symbol" w:hAnsi="Symbol" w:hint="default"/>
+      </w:rPr>
+    </w:lvl>
+    <w:lvl w:ilvl="7" w:tplc="04090003" w:tentative="1">
+      <w:start w:val="1"/>
+      <w:numFmt w:val="bullet"/>
+      <w:lvlText w:val="o"/>
+      <w:lvlJc w:val="left"/>
+      <w:pPr>
+        <w:ind w:left="5760" w:hanging="360"/>
+      </w:pPr>
+      <w:rPr>
+        <w:rFonts w:ascii="Courier New" w:hAnsi="Courier New" w:cs="Courier New" w:hint="default"/>
+      </w:rPr>
+    </w:lvl>
+    <w:lvl w:ilvl="8" w:tplc="04090005" w:tentative="1">
+      <w:start w:val="1"/>
+      <w:numFmt w:val="bullet"/>
+      <w:lvlText w:val=""/>
+      <w:lvlJc w:val="left"/>
+      <w:pPr>
+        <w:ind w:left="6480" w:hanging="360"/>
+      </w:pPr>
+      <w:rPr>
+        <w:rFonts w:ascii="Wingdings" w:hAnsi="Wingdings" w:hint="default"/>
+      </w:rPr>
+    </w:lvl>
+  </w:abstractNum>
+  <w:abstractNum w:abstractNumId="12" w15:restartNumberingAfterBreak="0">
     <w:nsid w:val="0D483622"/>
     <w:multiLevelType w:val="multilevel"/>
     <w:tmpl w:val="04090023"/>
@@ -1360,7 +2515,7 @@
       </w:pPr>
     </w:lvl>
   </w:abstractNum>
-  <w:abstractNum w:abstractNumId="12" w15:restartNumberingAfterBreak="0">
+  <w:abstractNum w:abstractNumId="13" w15:restartNumberingAfterBreak="0">
     <w:nsid w:val="47164D09"/>
     <w:multiLevelType w:val="multilevel"/>
     <w:tmpl w:val="0409001F"/>
@@ -1446,7 +2601,346 @@
       </w:pPr>
     </w:lvl>
   </w:abstractNum>
-  <w:abstractNum w:abstractNumId="13" w15:restartNumberingAfterBreak="0">
+  <w:abstractNum w:abstractNumId="14" w15:restartNumberingAfterBreak="0">
+    <w:nsid w:val="58531E6D"/>
+    <w:multiLevelType w:val="hybridMultilevel"/>
+    <w:tmpl w:val="CE6EEA56"/>
+    <w:lvl w:ilvl="0" w:tplc="04090001">
+      <w:start w:val="1"/>
+      <w:numFmt w:val="bullet"/>
+      <w:lvlText w:val=""/>
+      <w:lvlJc w:val="left"/>
+      <w:pPr>
+        <w:ind w:left="720" w:hanging="360"/>
+      </w:pPr>
+      <w:rPr>
+        <w:rFonts w:ascii="Symbol" w:hAnsi="Symbol" w:hint="default"/>
+      </w:rPr>
+    </w:lvl>
+    <w:lvl w:ilvl="1" w:tplc="04090003" w:tentative="1">
+      <w:start w:val="1"/>
+      <w:numFmt w:val="bullet"/>
+      <w:lvlText w:val="o"/>
+      <w:lvlJc w:val="left"/>
+      <w:pPr>
+        <w:ind w:left="1440" w:hanging="360"/>
+      </w:pPr>
+      <w:rPr>
+        <w:rFonts w:ascii="Courier New" w:hAnsi="Courier New" w:cs="Courier New" w:hint="default"/>
+      </w:rPr>
+    </w:lvl>
+    <w:lvl w:ilvl="2" w:tplc="04090005" w:tentative="1">
+      <w:start w:val="1"/>
+      <w:numFmt w:val="bullet"/>
+      <w:lvlText w:val=""/>
+      <w:lvlJc w:val="left"/>
+      <w:pPr>
+        <w:ind w:left="2160" w:hanging="360"/>
+      </w:pPr>
+      <w:rPr>
+        <w:rFonts w:ascii="Wingdings" w:hAnsi="Wingdings" w:hint="default"/>
+      </w:rPr>
+    </w:lvl>
+    <w:lvl w:ilvl="3" w:tplc="04090001" w:tentative="1">
+      <w:start w:val="1"/>
+      <w:numFmt w:val="bullet"/>
+      <w:lvlText w:val=""/>
+      <w:lvlJc w:val="left"/>
+      <w:pPr>
+        <w:ind w:left="2880" w:hanging="360"/>
+      </w:pPr>
+      <w:rPr>
+        <w:rFonts w:ascii="Symbol" w:hAnsi="Symbol" w:hint="default"/>
+      </w:rPr>
+    </w:lvl>
+    <w:lvl w:ilvl="4" w:tplc="04090003" w:tentative="1">
+      <w:start w:val="1"/>
+      <w:numFmt w:val="bullet"/>
+      <w:lvlText w:val="o"/>
+      <w:lvlJc w:val="left"/>
+      <w:pPr>
+        <w:ind w:left="3600" w:hanging="360"/>
+      </w:pPr>
+      <w:rPr>
+        <w:rFonts w:ascii="Courier New" w:hAnsi="Courier New" w:cs="Courier New" w:hint="default"/>
+      </w:rPr>
+    </w:lvl>
+    <w:lvl w:ilvl="5" w:tplc="04090005" w:tentative="1">
+      <w:start w:val="1"/>
+      <w:numFmt w:val="bullet"/>
+      <w:lvlText w:val=""/>
+      <w:lvlJc w:val="left"/>
+      <w:pPr>
+        <w:ind w:left="4320" w:hanging="360"/>
+      </w:pPr>
+      <w:rPr>
+        <w:rFonts w:ascii="Wingdings" w:hAnsi="Wingdings" w:hint="default"/>
+      </w:rPr>
+    </w:lvl>
+    <w:lvl w:ilvl="6" w:tplc="04090001" w:tentative="1">
+      <w:start w:val="1"/>
+      <w:numFmt w:val="bullet"/>
+      <w:lvlText w:val=""/>
+      <w:lvlJc w:val="left"/>
+      <w:pPr>
+        <w:ind w:left="5040" w:hanging="360"/>
+      </w:pPr>
+      <w:rPr>
+        <w:rFonts w:ascii="Symbol" w:hAnsi="Symbol" w:hint="default"/>
+      </w:rPr>
+    </w:lvl>
+    <w:lvl w:ilvl="7" w:tplc="04090003" w:tentative="1">
+      <w:start w:val="1"/>
+      <w:numFmt w:val="bullet"/>
+      <w:lvlText w:val="o"/>
+      <w:lvlJc w:val="left"/>
+      <w:pPr>
+        <w:ind w:left="5760" w:hanging="360"/>
+      </w:pPr>
+      <w:rPr>
+        <w:rFonts w:ascii="Courier New" w:hAnsi="Courier New" w:cs="Courier New" w:hint="default"/>
+      </w:rPr>
+    </w:lvl>
+    <w:lvl w:ilvl="8" w:tplc="04090005" w:tentative="1">
+      <w:start w:val="1"/>
+      <w:numFmt w:val="bullet"/>
+      <w:lvlText w:val=""/>
+      <w:lvlJc w:val="left"/>
+      <w:pPr>
+        <w:ind w:left="6480" w:hanging="360"/>
+      </w:pPr>
+      <w:rPr>
+        <w:rFonts w:ascii="Wingdings" w:hAnsi="Wingdings" w:hint="default"/>
+      </w:rPr>
+    </w:lvl>
+  </w:abstractNum>
+  <w:abstractNum w:abstractNumId="15" w15:restartNumberingAfterBreak="0">
+    <w:nsid w:val="59AA208D"/>
+    <w:multiLevelType w:val="hybridMultilevel"/>
+    <w:tmpl w:val="E7703CFE"/>
+    <w:lvl w:ilvl="0" w:tplc="04090001">
+      <w:start w:val="1"/>
+      <w:numFmt w:val="bullet"/>
+      <w:lvlText w:val=""/>
+      <w:lvlJc w:val="left"/>
+      <w:pPr>
+        <w:ind w:left="360" w:hanging="360"/>
+      </w:pPr>
+      <w:rPr>
+        <w:rFonts w:ascii="Symbol" w:hAnsi="Symbol" w:hint="default"/>
+      </w:rPr>
+    </w:lvl>
+    <w:lvl w:ilvl="1" w:tplc="04090003">
+      <w:start w:val="1"/>
+      <w:numFmt w:val="bullet"/>
+      <w:lvlText w:val="o"/>
+      <w:lvlJc w:val="left"/>
+      <w:pPr>
+        <w:ind w:left="1080" w:hanging="360"/>
+      </w:pPr>
+      <w:rPr>
+        <w:rFonts w:ascii="Courier New" w:hAnsi="Courier New" w:cs="Courier New" w:hint="default"/>
+      </w:rPr>
+    </w:lvl>
+    <w:lvl w:ilvl="2" w:tplc="04090005" w:tentative="1">
+      <w:start w:val="1"/>
+      <w:numFmt w:val="bullet"/>
+      <w:lvlText w:val=""/>
+      <w:lvlJc w:val="left"/>
+      <w:pPr>
+        <w:ind w:left="1800" w:hanging="360"/>
+      </w:pPr>
+      <w:rPr>
+        <w:rFonts w:ascii="Wingdings" w:hAnsi="Wingdings" w:hint="default"/>
+      </w:rPr>
+    </w:lvl>
+    <w:lvl w:ilvl="3" w:tplc="04090001" w:tentative="1">
+      <w:start w:val="1"/>
+      <w:numFmt w:val="bullet"/>
+      <w:lvlText w:val=""/>
+      <w:lvlJc w:val="left"/>
+      <w:pPr>
+        <w:ind w:left="2520" w:hanging="360"/>
+      </w:pPr>
+      <w:rPr>
+        <w:rFonts w:ascii="Symbol" w:hAnsi="Symbol" w:hint="default"/>
+      </w:rPr>
+    </w:lvl>
+    <w:lvl w:ilvl="4" w:tplc="04090003" w:tentative="1">
+      <w:start w:val="1"/>
+      <w:numFmt w:val="bullet"/>
+      <w:lvlText w:val="o"/>
+      <w:lvlJc w:val="left"/>
+      <w:pPr>
+        <w:ind w:left="3240" w:hanging="360"/>
+      </w:pPr>
+      <w:rPr>
+        <w:rFonts w:ascii="Courier New" w:hAnsi="Courier New" w:cs="Courier New" w:hint="default"/>
+      </w:rPr>
+    </w:lvl>
+    <w:lvl w:ilvl="5" w:tplc="04090005" w:tentative="1">
+      <w:start w:val="1"/>
+      <w:numFmt w:val="bullet"/>
+      <w:lvlText w:val=""/>
+      <w:lvlJc w:val="left"/>
+      <w:pPr>
+        <w:ind w:left="3960" w:hanging="360"/>
+      </w:pPr>
+      <w:rPr>
+        <w:rFonts w:ascii="Wingdings" w:hAnsi="Wingdings" w:hint="default"/>
+      </w:rPr>
+    </w:lvl>
+    <w:lvl w:ilvl="6" w:tplc="04090001" w:tentative="1">
+      <w:start w:val="1"/>
+      <w:numFmt w:val="bullet"/>
+      <w:lvlText w:val=""/>
+      <w:lvlJc w:val="left"/>
+      <w:pPr>
+        <w:ind w:left="4680" w:hanging="360"/>
+      </w:pPr>
+      <w:rPr>
+        <w:rFonts w:ascii="Symbol" w:hAnsi="Symbol" w:hint="default"/>
+      </w:rPr>
+    </w:lvl>
+    <w:lvl w:ilvl="7" w:tplc="04090003" w:tentative="1">
+      <w:start w:val="1"/>
+      <w:numFmt w:val="bullet"/>
+      <w:lvlText w:val="o"/>
+      <w:lvlJc w:val="left"/>
+      <w:pPr>
+        <w:ind w:left="5400" w:hanging="360"/>
+      </w:pPr>
+      <w:rPr>
+        <w:rFonts w:ascii="Courier New" w:hAnsi="Courier New" w:cs="Courier New" w:hint="default"/>
+      </w:rPr>
+    </w:lvl>
+    <w:lvl w:ilvl="8" w:tplc="04090005" w:tentative="1">
+      <w:start w:val="1"/>
+      <w:numFmt w:val="bullet"/>
+      <w:lvlText w:val=""/>
+      <w:lvlJc w:val="left"/>
+      <w:pPr>
+        <w:ind w:left="6120" w:hanging="360"/>
+      </w:pPr>
+      <w:rPr>
+        <w:rFonts w:ascii="Wingdings" w:hAnsi="Wingdings" w:hint="default"/>
+      </w:rPr>
+    </w:lvl>
+  </w:abstractNum>
+  <w:abstractNum w:abstractNumId="16" w15:restartNumberingAfterBreak="0">
+    <w:nsid w:val="625A6145"/>
+    <w:multiLevelType w:val="hybridMultilevel"/>
+    <w:tmpl w:val="DB4EE5D6"/>
+    <w:lvl w:ilvl="0" w:tplc="04090001">
+      <w:start w:val="1"/>
+      <w:numFmt w:val="bullet"/>
+      <w:lvlText w:val=""/>
+      <w:lvlJc w:val="left"/>
+      <w:pPr>
+        <w:ind w:left="720" w:hanging="360"/>
+      </w:pPr>
+      <w:rPr>
+        <w:rFonts w:ascii="Symbol" w:hAnsi="Symbol" w:hint="default"/>
+      </w:rPr>
+    </w:lvl>
+    <w:lvl w:ilvl="1" w:tplc="04090003" w:tentative="1">
+      <w:start w:val="1"/>
+      <w:numFmt w:val="bullet"/>
+      <w:lvlText w:val="o"/>
+      <w:lvlJc w:val="left"/>
+      <w:pPr>
+        <w:ind w:left="1440" w:hanging="360"/>
+      </w:pPr>
+      <w:rPr>
+        <w:rFonts w:ascii="Courier New" w:hAnsi="Courier New" w:cs="Courier New" w:hint="default"/>
+      </w:rPr>
+    </w:lvl>
+    <w:lvl w:ilvl="2" w:tplc="04090005" w:tentative="1">
+      <w:start w:val="1"/>
+      <w:numFmt w:val="bullet"/>
+      <w:lvlText w:val=""/>
+      <w:lvlJc w:val="left"/>
+      <w:pPr>
+        <w:ind w:left="2160" w:hanging="360"/>
+      </w:pPr>
+      <w:rPr>
+        <w:rFonts w:ascii="Wingdings" w:hAnsi="Wingdings" w:hint="default"/>
+      </w:rPr>
+    </w:lvl>
+    <w:lvl w:ilvl="3" w:tplc="04090001" w:tentative="1">
+      <w:start w:val="1"/>
+      <w:numFmt w:val="bullet"/>
+      <w:lvlText w:val=""/>
+      <w:lvlJc w:val="left"/>
+      <w:pPr>
+        <w:ind w:left="2880" w:hanging="360"/>
+      </w:pPr>
+      <w:rPr>
+        <w:rFonts w:ascii="Symbol" w:hAnsi="Symbol" w:hint="default"/>
+      </w:rPr>
+    </w:lvl>
+    <w:lvl w:ilvl="4" w:tplc="04090003" w:tentative="1">
+      <w:start w:val="1"/>
+      <w:numFmt w:val="bullet"/>
+      <w:lvlText w:val="o"/>
+      <w:lvlJc w:val="left"/>
+      <w:pPr>
+        <w:ind w:left="3600" w:hanging="360"/>
+      </w:pPr>
+      <w:rPr>
+        <w:rFonts w:ascii="Courier New" w:hAnsi="Courier New" w:cs="Courier New" w:hint="default"/>
+      </w:rPr>
+    </w:lvl>
+    <w:lvl w:ilvl="5" w:tplc="04090005" w:tentative="1">
+      <w:start w:val="1"/>
+      <w:numFmt w:val="bullet"/>
+      <w:lvlText w:val=""/>
+      <w:lvlJc w:val="left"/>
+      <w:pPr>
+        <w:ind w:left="4320" w:hanging="360"/>
+      </w:pPr>
+      <w:rPr>
+        <w:rFonts w:ascii="Wingdings" w:hAnsi="Wingdings" w:hint="default"/>
+      </w:rPr>
+    </w:lvl>
+    <w:lvl w:ilvl="6" w:tplc="04090001" w:tentative="1">
+      <w:start w:val="1"/>
+      <w:numFmt w:val="bullet"/>
+      <w:lvlText w:val=""/>
+      <w:lvlJc w:val="left"/>
+      <w:pPr>
+        <w:ind w:left="5040" w:hanging="360"/>
+      </w:pPr>
+      <w:rPr>
+        <w:rFonts w:ascii="Symbol" w:hAnsi="Symbol" w:hint="default"/>
+      </w:rPr>
+    </w:lvl>
+    <w:lvl w:ilvl="7" w:tplc="04090003" w:tentative="1">
+      <w:start w:val="1"/>
+      <w:numFmt w:val="bullet"/>
+      <w:lvlText w:val="o"/>
+      <w:lvlJc w:val="left"/>
+      <w:pPr>
+        <w:ind w:left="5760" w:hanging="360"/>
+      </w:pPr>
+      <w:rPr>
+        <w:rFonts w:ascii="Courier New" w:hAnsi="Courier New" w:cs="Courier New" w:hint="default"/>
+      </w:rPr>
+    </w:lvl>
+    <w:lvl w:ilvl="8" w:tplc="04090005" w:tentative="1">
+      <w:start w:val="1"/>
+      <w:numFmt w:val="bullet"/>
+      <w:lvlText w:val=""/>
+      <w:lvlJc w:val="left"/>
+      <w:pPr>
+        <w:ind w:left="6480" w:hanging="360"/>
+      </w:pPr>
+      <w:rPr>
+        <w:rFonts w:ascii="Wingdings" w:hAnsi="Wingdings" w:hint="default"/>
+      </w:rPr>
+    </w:lvl>
+  </w:abstractNum>
+  <w:abstractNum w:abstractNumId="17" w15:restartNumberingAfterBreak="0">
     <w:nsid w:val="74D60619"/>
     <w:multiLevelType w:val="hybridMultilevel"/>
     <w:tmpl w:val="2ECA4DCC"/>
@@ -1572,13 +3066,13 @@
     <w:abstractNumId w:val="9"/>
   </w:num>
   <w:num w:numId="5">
-    <w:abstractNumId w:val="12"/>
+    <w:abstractNumId w:val="13"/>
   </w:num>
   <w:num w:numId="6">
     <w:abstractNumId w:val="10"/>
   </w:num>
   <w:num w:numId="7">
-    <w:abstractNumId w:val="11"/>
+    <w:abstractNumId w:val="12"/>
   </w:num>
   <w:num w:numId="8">
     <w:abstractNumId w:val="7"/>
@@ -1605,7 +3099,19 @@
     <w:abstractNumId w:val="0"/>
   </w:num>
   <w:num w:numId="16">
-    <w:abstractNumId w:val="13"/>
+    <w:abstractNumId w:val="17"/>
+  </w:num>
+  <w:num w:numId="17">
+    <w:abstractNumId w:val="14"/>
+  </w:num>
+  <w:num w:numId="18">
+    <w:abstractNumId w:val="15"/>
+  </w:num>
+  <w:num w:numId="19">
+    <w:abstractNumId w:val="11"/>
+  </w:num>
+  <w:num w:numId="20">
+    <w:abstractNumId w:val="16"/>
   </w:num>
 </w:numbering>
 </file>
@@ -1734,6 +3240,7 @@
     <w:lsdException w:name="HTML Sample" w:semiHidden="1" w:unhideWhenUsed="1"/>
     <w:lsdException w:name="HTML Typewriter" w:semiHidden="1" w:unhideWhenUsed="1"/>
     <w:lsdException w:name="HTML Variable" w:semiHidden="1" w:unhideWhenUsed="1"/>
+    <w:lsdException w:name="Normal Table" w:semiHidden="1" w:unhideWhenUsed="1"/>
     <w:lsdException w:name="annotation subject" w:semiHidden="1" w:unhideWhenUsed="1"/>
     <w:lsdException w:name="No List" w:semiHidden="1" w:unhideWhenUsed="1"/>
     <w:lsdException w:name="Outline List 1" w:semiHidden="1" w:unhideWhenUsed="1"/>
@@ -1780,8 +3287,10 @@
     <w:lsdException w:name="Table Subtle 2" w:semiHidden="1" w:unhideWhenUsed="1"/>
     <w:lsdException w:name="Table Web 1" w:semiHidden="1" w:unhideWhenUsed="1"/>
     <w:lsdException w:name="Table Web 2" w:semiHidden="1" w:unhideWhenUsed="1"/>
+    <w:lsdException w:name="Table Web 3" w:semiHidden="1" w:unhideWhenUsed="1"/>
     <w:lsdException w:name="Balloon Text" w:semiHidden="1" w:unhideWhenUsed="1"/>
     <w:lsdException w:name="Table Grid" w:uiPriority="39"/>
+    <w:lsdException w:name="Table Theme" w:semiHidden="1" w:unhideWhenUsed="1"/>
     <w:lsdException w:name="Placeholder Text" w:semiHidden="1"/>
     <w:lsdException w:name="No Spacing" w:semiHidden="1" w:uiPriority="1" w:unhideWhenUsed="1" w:qFormat="1"/>
     <w:lsdException w:name="Light Shading" w:uiPriority="60"/>
@@ -3025,6 +4534,508 @@
       <w:szCs w:val="24"/>
       <w:lang w:val="en-US"/>
     </w:rPr>
+  </w:style>
+  <w:style w:type="table" w:styleId="Tabelraster">
+    <w:name w:val="Table Grid"/>
+    <w:basedOn w:val="Standaardtabel"/>
+    <w:uiPriority w:val="39"/>
+    <w:rsid w:val="00543F59"/>
+    <w:pPr>
+      <w:spacing w:before="0" w:after="0" w:line="240" w:lineRule="auto"/>
+    </w:pPr>
+    <w:tblPr>
+      <w:tblBorders>
+        <w:top w:val="single" w:sz="4" w:space="0" w:color="auto"/>
+        <w:left w:val="single" w:sz="4" w:space="0" w:color="auto"/>
+        <w:bottom w:val="single" w:sz="4" w:space="0" w:color="auto"/>
+        <w:right w:val="single" w:sz="4" w:space="0" w:color="auto"/>
+        <w:insideH w:val="single" w:sz="4" w:space="0" w:color="auto"/>
+        <w:insideV w:val="single" w:sz="4" w:space="0" w:color="auto"/>
+      </w:tblBorders>
+    </w:tblPr>
+  </w:style>
+  <w:style w:type="table" w:styleId="Tabelrasterlicht">
+    <w:name w:val="Grid Table Light"/>
+    <w:basedOn w:val="Standaardtabel"/>
+    <w:uiPriority w:val="40"/>
+    <w:rsid w:val="00543F59"/>
+    <w:pPr>
+      <w:spacing w:after="0" w:line="240" w:lineRule="auto"/>
+    </w:pPr>
+    <w:tblPr>
+      <w:tblBorders>
+        <w:top w:val="single" w:sz="4" w:space="0" w:color="BFBFBF" w:themeColor="background1" w:themeShade="BF"/>
+        <w:left w:val="single" w:sz="4" w:space="0" w:color="BFBFBF" w:themeColor="background1" w:themeShade="BF"/>
+        <w:bottom w:val="single" w:sz="4" w:space="0" w:color="BFBFBF" w:themeColor="background1" w:themeShade="BF"/>
+        <w:right w:val="single" w:sz="4" w:space="0" w:color="BFBFBF" w:themeColor="background1" w:themeShade="BF"/>
+        <w:insideH w:val="single" w:sz="4" w:space="0" w:color="BFBFBF" w:themeColor="background1" w:themeShade="BF"/>
+        <w:insideV w:val="single" w:sz="4" w:space="0" w:color="BFBFBF" w:themeColor="background1" w:themeShade="BF"/>
+      </w:tblBorders>
+    </w:tblPr>
+  </w:style>
+  <w:style w:type="table" w:styleId="Onopgemaaktetabel1">
+    <w:name w:val="Plain Table 1"/>
+    <w:basedOn w:val="Standaardtabel"/>
+    <w:uiPriority w:val="41"/>
+    <w:rsid w:val="00543F59"/>
+    <w:pPr>
+      <w:spacing w:after="0" w:line="240" w:lineRule="auto"/>
+    </w:pPr>
+    <w:tblPr>
+      <w:tblStyleRowBandSize w:val="1"/>
+      <w:tblStyleColBandSize w:val="1"/>
+      <w:tblBorders>
+        <w:top w:val="single" w:sz="4" w:space="0" w:color="BFBFBF" w:themeColor="background1" w:themeShade="BF"/>
+        <w:left w:val="single" w:sz="4" w:space="0" w:color="BFBFBF" w:themeColor="background1" w:themeShade="BF"/>
+        <w:bottom w:val="single" w:sz="4" w:space="0" w:color="BFBFBF" w:themeColor="background1" w:themeShade="BF"/>
+        <w:right w:val="single" w:sz="4" w:space="0" w:color="BFBFBF" w:themeColor="background1" w:themeShade="BF"/>
+        <w:insideH w:val="single" w:sz="4" w:space="0" w:color="BFBFBF" w:themeColor="background1" w:themeShade="BF"/>
+        <w:insideV w:val="single" w:sz="4" w:space="0" w:color="BFBFBF" w:themeColor="background1" w:themeShade="BF"/>
+      </w:tblBorders>
+    </w:tblPr>
+    <w:tblStylePr w:type="firstRow">
+      <w:rPr>
+        <w:b/>
+        <w:bCs/>
+      </w:rPr>
+    </w:tblStylePr>
+    <w:tblStylePr w:type="lastRow">
+      <w:rPr>
+        <w:b/>
+        <w:bCs/>
+      </w:rPr>
+      <w:tblPr/>
+      <w:tcPr>
+        <w:tcBorders>
+          <w:top w:val="double" w:sz="4" w:space="0" w:color="BFBFBF" w:themeColor="background1" w:themeShade="BF"/>
+        </w:tcBorders>
+      </w:tcPr>
+    </w:tblStylePr>
+    <w:tblStylePr w:type="firstCol">
+      <w:rPr>
+        <w:b/>
+        <w:bCs/>
+      </w:rPr>
+    </w:tblStylePr>
+    <w:tblStylePr w:type="lastCol">
+      <w:rPr>
+        <w:b/>
+        <w:bCs/>
+      </w:rPr>
+    </w:tblStylePr>
+    <w:tblStylePr w:type="band1Vert">
+      <w:tblPr/>
+      <w:tcPr>
+        <w:shd w:val="clear" w:color="auto" w:fill="F2F2F2" w:themeFill="background1" w:themeFillShade="F2"/>
+      </w:tcPr>
+    </w:tblStylePr>
+    <w:tblStylePr w:type="band1Horz">
+      <w:tblPr/>
+      <w:tcPr>
+        <w:shd w:val="clear" w:color="auto" w:fill="F2F2F2" w:themeFill="background1" w:themeFillShade="F2"/>
+      </w:tcPr>
+    </w:tblStylePr>
+  </w:style>
+  <w:style w:type="table" w:styleId="Onopgemaaktetabel2">
+    <w:name w:val="Plain Table 2"/>
+    <w:basedOn w:val="Standaardtabel"/>
+    <w:uiPriority w:val="42"/>
+    <w:rsid w:val="00543F59"/>
+    <w:pPr>
+      <w:spacing w:after="0" w:line="240" w:lineRule="auto"/>
+    </w:pPr>
+    <w:tblPr>
+      <w:tblStyleRowBandSize w:val="1"/>
+      <w:tblStyleColBandSize w:val="1"/>
+      <w:tblBorders>
+        <w:top w:val="single" w:sz="4" w:space="0" w:color="7F7F7F" w:themeColor="text1" w:themeTint="80"/>
+        <w:bottom w:val="single" w:sz="4" w:space="0" w:color="7F7F7F" w:themeColor="text1" w:themeTint="80"/>
+      </w:tblBorders>
+    </w:tblPr>
+    <w:tblStylePr w:type="firstRow">
+      <w:rPr>
+        <w:b/>
+        <w:bCs/>
+      </w:rPr>
+      <w:tblPr/>
+      <w:tcPr>
+        <w:tcBorders>
+          <w:bottom w:val="single" w:sz="4" w:space="0" w:color="7F7F7F" w:themeColor="text1" w:themeTint="80"/>
+        </w:tcBorders>
+      </w:tcPr>
+    </w:tblStylePr>
+    <w:tblStylePr w:type="lastRow">
+      <w:rPr>
+        <w:b/>
+        <w:bCs/>
+      </w:rPr>
+      <w:tblPr/>
+      <w:tcPr>
+        <w:tcBorders>
+          <w:top w:val="single" w:sz="4" w:space="0" w:color="7F7F7F" w:themeColor="text1" w:themeTint="80"/>
+        </w:tcBorders>
+      </w:tcPr>
+    </w:tblStylePr>
+    <w:tblStylePr w:type="firstCol">
+      <w:rPr>
+        <w:b/>
+        <w:bCs/>
+      </w:rPr>
+    </w:tblStylePr>
+    <w:tblStylePr w:type="lastCol">
+      <w:rPr>
+        <w:b/>
+        <w:bCs/>
+      </w:rPr>
+    </w:tblStylePr>
+    <w:tblStylePr w:type="band1Vert">
+      <w:tblPr/>
+      <w:tcPr>
+        <w:tcBorders>
+          <w:left w:val="single" w:sz="4" w:space="0" w:color="7F7F7F" w:themeColor="text1" w:themeTint="80"/>
+          <w:right w:val="single" w:sz="4" w:space="0" w:color="7F7F7F" w:themeColor="text1" w:themeTint="80"/>
+        </w:tcBorders>
+      </w:tcPr>
+    </w:tblStylePr>
+    <w:tblStylePr w:type="band2Vert">
+      <w:tblPr/>
+      <w:tcPr>
+        <w:tcBorders>
+          <w:left w:val="single" w:sz="4" w:space="0" w:color="7F7F7F" w:themeColor="text1" w:themeTint="80"/>
+          <w:right w:val="single" w:sz="4" w:space="0" w:color="7F7F7F" w:themeColor="text1" w:themeTint="80"/>
+        </w:tcBorders>
+      </w:tcPr>
+    </w:tblStylePr>
+    <w:tblStylePr w:type="band1Horz">
+      <w:tblPr/>
+      <w:tcPr>
+        <w:tcBorders>
+          <w:top w:val="single" w:sz="4" w:space="0" w:color="7F7F7F" w:themeColor="text1" w:themeTint="80"/>
+          <w:bottom w:val="single" w:sz="4" w:space="0" w:color="7F7F7F" w:themeColor="text1" w:themeTint="80"/>
+        </w:tcBorders>
+      </w:tcPr>
+    </w:tblStylePr>
+  </w:style>
+  <w:style w:type="table" w:styleId="Onopgemaaktetabel3">
+    <w:name w:val="Plain Table 3"/>
+    <w:basedOn w:val="Standaardtabel"/>
+    <w:uiPriority w:val="43"/>
+    <w:rsid w:val="00543F59"/>
+    <w:pPr>
+      <w:spacing w:after="0" w:line="240" w:lineRule="auto"/>
+    </w:pPr>
+    <w:tblPr>
+      <w:tblStyleRowBandSize w:val="1"/>
+      <w:tblStyleColBandSize w:val="1"/>
+    </w:tblPr>
+    <w:tblStylePr w:type="firstRow">
+      <w:rPr>
+        <w:b/>
+        <w:bCs/>
+        <w:caps/>
+      </w:rPr>
+      <w:tblPr/>
+      <w:tcPr>
+        <w:tcBorders>
+          <w:bottom w:val="single" w:sz="4" w:space="0" w:color="7F7F7F" w:themeColor="text1" w:themeTint="80"/>
+        </w:tcBorders>
+      </w:tcPr>
+    </w:tblStylePr>
+    <w:tblStylePr w:type="lastRow">
+      <w:rPr>
+        <w:b/>
+        <w:bCs/>
+        <w:caps/>
+      </w:rPr>
+      <w:tblPr/>
+      <w:tcPr>
+        <w:tcBorders>
+          <w:top w:val="nil"/>
+        </w:tcBorders>
+      </w:tcPr>
+    </w:tblStylePr>
+    <w:tblStylePr w:type="firstCol">
+      <w:rPr>
+        <w:b/>
+        <w:bCs/>
+        <w:caps/>
+      </w:rPr>
+      <w:tblPr/>
+      <w:tcPr>
+        <w:tcBorders>
+          <w:right w:val="single" w:sz="4" w:space="0" w:color="7F7F7F" w:themeColor="text1" w:themeTint="80"/>
+        </w:tcBorders>
+      </w:tcPr>
+    </w:tblStylePr>
+    <w:tblStylePr w:type="lastCol">
+      <w:rPr>
+        <w:b/>
+        <w:bCs/>
+        <w:caps/>
+      </w:rPr>
+      <w:tblPr/>
+      <w:tcPr>
+        <w:tcBorders>
+          <w:left w:val="nil"/>
+        </w:tcBorders>
+      </w:tcPr>
+    </w:tblStylePr>
+    <w:tblStylePr w:type="band1Vert">
+      <w:tblPr/>
+      <w:tcPr>
+        <w:shd w:val="clear" w:color="auto" w:fill="F2F2F2" w:themeFill="background1" w:themeFillShade="F2"/>
+      </w:tcPr>
+    </w:tblStylePr>
+    <w:tblStylePr w:type="band1Horz">
+      <w:tblPr/>
+      <w:tcPr>
+        <w:shd w:val="clear" w:color="auto" w:fill="F2F2F2" w:themeFill="background1" w:themeFillShade="F2"/>
+      </w:tcPr>
+    </w:tblStylePr>
+    <w:tblStylePr w:type="neCell">
+      <w:tblPr/>
+      <w:tcPr>
+        <w:tcBorders>
+          <w:left w:val="nil"/>
+        </w:tcBorders>
+      </w:tcPr>
+    </w:tblStylePr>
+    <w:tblStylePr w:type="nwCell">
+      <w:tblPr/>
+      <w:tcPr>
+        <w:tcBorders>
+          <w:right w:val="nil"/>
+        </w:tcBorders>
+      </w:tcPr>
+    </w:tblStylePr>
+  </w:style>
+  <w:style w:type="table" w:styleId="Rastertabel1licht">
+    <w:name w:val="Grid Table 1 Light"/>
+    <w:basedOn w:val="Standaardtabel"/>
+    <w:uiPriority w:val="46"/>
+    <w:rsid w:val="00543F59"/>
+    <w:pPr>
+      <w:spacing w:after="0" w:line="240" w:lineRule="auto"/>
+    </w:pPr>
+    <w:tblPr>
+      <w:tblStyleRowBandSize w:val="1"/>
+      <w:tblStyleColBandSize w:val="1"/>
+      <w:tblBorders>
+        <w:top w:val="single" w:sz="4" w:space="0" w:color="999999" w:themeColor="text1" w:themeTint="66"/>
+        <w:left w:val="single" w:sz="4" w:space="0" w:color="999999" w:themeColor="text1" w:themeTint="66"/>
+        <w:bottom w:val="single" w:sz="4" w:space="0" w:color="999999" w:themeColor="text1" w:themeTint="66"/>
+        <w:right w:val="single" w:sz="4" w:space="0" w:color="999999" w:themeColor="text1" w:themeTint="66"/>
+        <w:insideH w:val="single" w:sz="4" w:space="0" w:color="999999" w:themeColor="text1" w:themeTint="66"/>
+        <w:insideV w:val="single" w:sz="4" w:space="0" w:color="999999" w:themeColor="text1" w:themeTint="66"/>
+      </w:tblBorders>
+    </w:tblPr>
+    <w:tblStylePr w:type="firstRow">
+      <w:rPr>
+        <w:b/>
+        <w:bCs/>
+      </w:rPr>
+      <w:tblPr/>
+      <w:tcPr>
+        <w:tcBorders>
+          <w:bottom w:val="single" w:sz="12" w:space="0" w:color="666666" w:themeColor="text1" w:themeTint="99"/>
+        </w:tcBorders>
+      </w:tcPr>
+    </w:tblStylePr>
+    <w:tblStylePr w:type="lastRow">
+      <w:rPr>
+        <w:b/>
+        <w:bCs/>
+      </w:rPr>
+      <w:tblPr/>
+      <w:tcPr>
+        <w:tcBorders>
+          <w:top w:val="double" w:sz="2" w:space="0" w:color="666666" w:themeColor="text1" w:themeTint="99"/>
+        </w:tcBorders>
+      </w:tcPr>
+    </w:tblStylePr>
+    <w:tblStylePr w:type="firstCol">
+      <w:rPr>
+        <w:b/>
+        <w:bCs/>
+      </w:rPr>
+    </w:tblStylePr>
+    <w:tblStylePr w:type="lastCol">
+      <w:rPr>
+        <w:b/>
+        <w:bCs/>
+      </w:rPr>
+    </w:tblStylePr>
+  </w:style>
+  <w:style w:type="table" w:styleId="Rastertabel1licht-Accent1">
+    <w:name w:val="Grid Table 1 Light Accent 1"/>
+    <w:basedOn w:val="Standaardtabel"/>
+    <w:uiPriority w:val="46"/>
+    <w:rsid w:val="00543F59"/>
+    <w:pPr>
+      <w:spacing w:after="0" w:line="240" w:lineRule="auto"/>
+    </w:pPr>
+    <w:tblPr>
+      <w:tblStyleRowBandSize w:val="1"/>
+      <w:tblStyleColBandSize w:val="1"/>
+      <w:tblBorders>
+        <w:top w:val="single" w:sz="4" w:space="0" w:color="7CEDFF" w:themeColor="accent1" w:themeTint="66"/>
+        <w:left w:val="single" w:sz="4" w:space="0" w:color="7CEDFF" w:themeColor="accent1" w:themeTint="66"/>
+        <w:bottom w:val="single" w:sz="4" w:space="0" w:color="7CEDFF" w:themeColor="accent1" w:themeTint="66"/>
+        <w:right w:val="single" w:sz="4" w:space="0" w:color="7CEDFF" w:themeColor="accent1" w:themeTint="66"/>
+        <w:insideH w:val="single" w:sz="4" w:space="0" w:color="7CEDFF" w:themeColor="accent1" w:themeTint="66"/>
+        <w:insideV w:val="single" w:sz="4" w:space="0" w:color="7CEDFF" w:themeColor="accent1" w:themeTint="66"/>
+      </w:tblBorders>
+    </w:tblPr>
+    <w:tblStylePr w:type="firstRow">
+      <w:rPr>
+        <w:b/>
+        <w:bCs/>
+      </w:rPr>
+      <w:tblPr/>
+      <w:tcPr>
+        <w:tcBorders>
+          <w:bottom w:val="single" w:sz="12" w:space="0" w:color="3BE4FF" w:themeColor="accent1" w:themeTint="99"/>
+        </w:tcBorders>
+      </w:tcPr>
+    </w:tblStylePr>
+    <w:tblStylePr w:type="lastRow">
+      <w:rPr>
+        <w:b/>
+        <w:bCs/>
+      </w:rPr>
+      <w:tblPr/>
+      <w:tcPr>
+        <w:tcBorders>
+          <w:top w:val="double" w:sz="2" w:space="0" w:color="3BE4FF" w:themeColor="accent1" w:themeTint="99"/>
+        </w:tcBorders>
+      </w:tcPr>
+    </w:tblStylePr>
+    <w:tblStylePr w:type="firstCol">
+      <w:rPr>
+        <w:b/>
+        <w:bCs/>
+      </w:rPr>
+    </w:tblStylePr>
+    <w:tblStylePr w:type="lastCol">
+      <w:rPr>
+        <w:b/>
+        <w:bCs/>
+      </w:rPr>
+    </w:tblStylePr>
+  </w:style>
+  <w:style w:type="table" w:styleId="Rastertabel1licht-Accent2">
+    <w:name w:val="Grid Table 1 Light Accent 2"/>
+    <w:basedOn w:val="Standaardtabel"/>
+    <w:uiPriority w:val="46"/>
+    <w:rsid w:val="00543F59"/>
+    <w:pPr>
+      <w:spacing w:after="0" w:line="240" w:lineRule="auto"/>
+    </w:pPr>
+    <w:tblPr>
+      <w:tblStyleRowBandSize w:val="1"/>
+      <w:tblStyleColBandSize w:val="1"/>
+      <w:tblBorders>
+        <w:top w:val="single" w:sz="4" w:space="0" w:color="F6A1C9" w:themeColor="accent2" w:themeTint="66"/>
+        <w:left w:val="single" w:sz="4" w:space="0" w:color="F6A1C9" w:themeColor="accent2" w:themeTint="66"/>
+        <w:bottom w:val="single" w:sz="4" w:space="0" w:color="F6A1C9" w:themeColor="accent2" w:themeTint="66"/>
+        <w:right w:val="single" w:sz="4" w:space="0" w:color="F6A1C9" w:themeColor="accent2" w:themeTint="66"/>
+        <w:insideH w:val="single" w:sz="4" w:space="0" w:color="F6A1C9" w:themeColor="accent2" w:themeTint="66"/>
+        <w:insideV w:val="single" w:sz="4" w:space="0" w:color="F6A1C9" w:themeColor="accent2" w:themeTint="66"/>
+      </w:tblBorders>
+    </w:tblPr>
+    <w:tblStylePr w:type="firstRow">
+      <w:rPr>
+        <w:b/>
+        <w:bCs/>
+      </w:rPr>
+      <w:tblPr/>
+      <w:tcPr>
+        <w:tcBorders>
+          <w:bottom w:val="single" w:sz="12" w:space="0" w:color="F272AE" w:themeColor="accent2" w:themeTint="99"/>
+        </w:tcBorders>
+      </w:tcPr>
+    </w:tblStylePr>
+    <w:tblStylePr w:type="lastRow">
+      <w:rPr>
+        <w:b/>
+        <w:bCs/>
+      </w:rPr>
+      <w:tblPr/>
+      <w:tcPr>
+        <w:tcBorders>
+          <w:top w:val="double" w:sz="2" w:space="0" w:color="F272AE" w:themeColor="accent2" w:themeTint="99"/>
+        </w:tcBorders>
+      </w:tcPr>
+    </w:tblStylePr>
+    <w:tblStylePr w:type="firstCol">
+      <w:rPr>
+        <w:b/>
+        <w:bCs/>
+      </w:rPr>
+    </w:tblStylePr>
+    <w:tblStylePr w:type="lastCol">
+      <w:rPr>
+        <w:b/>
+        <w:bCs/>
+      </w:rPr>
+    </w:tblStylePr>
+  </w:style>
+  <w:style w:type="table" w:styleId="Rastertabel1licht-Accent5">
+    <w:name w:val="Grid Table 1 Light Accent 5"/>
+    <w:basedOn w:val="Standaardtabel"/>
+    <w:uiPriority w:val="46"/>
+    <w:rsid w:val="00543F59"/>
+    <w:pPr>
+      <w:spacing w:after="0" w:line="240" w:lineRule="auto"/>
+    </w:pPr>
+    <w:tblPr>
+      <w:tblStyleRowBandSize w:val="1"/>
+      <w:tblStyleColBandSize w:val="1"/>
+      <w:tblBorders>
+        <w:top w:val="single" w:sz="4" w:space="0" w:color="C7D0E9" w:themeColor="accent5" w:themeTint="66"/>
+        <w:left w:val="single" w:sz="4" w:space="0" w:color="C7D0E9" w:themeColor="accent5" w:themeTint="66"/>
+        <w:bottom w:val="single" w:sz="4" w:space="0" w:color="C7D0E9" w:themeColor="accent5" w:themeTint="66"/>
+        <w:right w:val="single" w:sz="4" w:space="0" w:color="C7D0E9" w:themeColor="accent5" w:themeTint="66"/>
+        <w:insideH w:val="single" w:sz="4" w:space="0" w:color="C7D0E9" w:themeColor="accent5" w:themeTint="66"/>
+        <w:insideV w:val="single" w:sz="4" w:space="0" w:color="C7D0E9" w:themeColor="accent5" w:themeTint="66"/>
+      </w:tblBorders>
+    </w:tblPr>
+    <w:tblStylePr w:type="firstRow">
+      <w:rPr>
+        <w:b/>
+        <w:bCs/>
+      </w:rPr>
+      <w:tblPr/>
+      <w:tcPr>
+        <w:tcBorders>
+          <w:bottom w:val="single" w:sz="12" w:space="0" w:color="ABB8DE" w:themeColor="accent5" w:themeTint="99"/>
+        </w:tcBorders>
+      </w:tcPr>
+    </w:tblStylePr>
+    <w:tblStylePr w:type="lastRow">
+      <w:rPr>
+        <w:b/>
+        <w:bCs/>
+      </w:rPr>
+      <w:tblPr/>
+      <w:tcPr>
+        <w:tcBorders>
+          <w:top w:val="double" w:sz="2" w:space="0" w:color="ABB8DE" w:themeColor="accent5" w:themeTint="99"/>
+        </w:tcBorders>
+      </w:tcPr>
+    </w:tblStylePr>
+    <w:tblStylePr w:type="firstCol">
+      <w:rPr>
+        <w:b/>
+        <w:bCs/>
+      </w:rPr>
+    </w:tblStylePr>
+    <w:tblStylePr w:type="lastCol">
+      <w:rPr>
+        <w:b/>
+        <w:bCs/>
+      </w:rPr>
+    </w:tblStylePr>
   </w:style>
 </w:styles>
 </file>
@@ -3319,7 +5330,7 @@
 </file>
 
 <file path=customXml/itemProps1.xml><?xml version="1.0" encoding="utf-8"?>
-<ds:datastoreItem xmlns:ds="http://schemas.openxmlformats.org/officeDocument/2006/customXml" ds:itemID="{EE475006-9CAB-422B-8ED7-FC2D68BAB810}">
+<ds:datastoreItem xmlns:ds="http://schemas.openxmlformats.org/officeDocument/2006/customXml" ds:itemID="{3DEC24AD-F14C-4915-B17A-95F4317B2165}">
   <ds:schemaRefs>
     <ds:schemaRef ds:uri="http://schemas.openxmlformats.org/officeDocument/2006/bibliography"/>
   </ds:schemaRefs>

</xml_diff>